<commit_message>
Add Cora section to report
</commit_message>
<xml_diff>
--- a/ETL Project Report.docx
+++ b/ETL Project Report.docx
@@ -1,6 +1,6 @@
 
 <file path=word/document.xml><?xml version="1.0" encoding="utf-8"?>
-<w:document xmlns:wpc="http://schemas.microsoft.com/office/word/2010/wordprocessingCanvas" xmlns:cx="http://schemas.microsoft.com/office/drawing/2014/chartex" xmlns:cx1="http://schemas.microsoft.com/office/drawing/2015/9/8/chartex" xmlns:cx2="http://schemas.microsoft.com/office/drawing/2015/10/21/chartex" xmlns:cx3="http://schemas.microsoft.com/office/drawing/2016/5/9/chartex" xmlns:cx4="http://schemas.microsoft.com/office/drawing/2016/5/10/chartex" xmlns:cx5="http://schemas.microsoft.com/office/drawing/2016/5/11/chartex" xmlns:cx6="http://schemas.microsoft.com/office/drawing/2016/5/12/chartex" xmlns:cx7="http://schemas.microsoft.com/office/drawing/2016/5/13/chartex" xmlns:cx8="http://schemas.microsoft.com/office/drawing/2016/5/14/chartex" xmlns:mc="http://schemas.openxmlformats.org/markup-compatibility/2006" xmlns:aink="http://schemas.microsoft.com/office/drawing/2016/ink" xmlns:am3d="http://schemas.microsoft.com/office/drawing/2017/model3d" xmlns:o="urn:schemas-microsoft-com:office:office" xmlns:r="http://schemas.openxmlformats.org/officeDocument/2006/relationships" xmlns:m="http://schemas.openxmlformats.org/officeDocument/2006/math" xmlns:v="urn:schemas-microsoft-com:vml" xmlns:wp14="http://schemas.microsoft.com/office/word/2010/wordprocessingDrawing" xmlns:wp="http://schemas.openxmlformats.org/drawingml/2006/wordprocessingDrawing" xmlns:w10="urn:schemas-microsoft-com:office:word" xmlns:w="http://schemas.openxmlformats.org/wordprocessingml/2006/main" xmlns:w14="http://schemas.microsoft.com/office/word/2010/wordml" xmlns:w15="http://schemas.microsoft.com/office/word/2012/wordml" xmlns:w16cid="http://schemas.microsoft.com/office/word/2016/wordml/cid" xmlns:w16se="http://schemas.microsoft.com/office/word/2015/wordml/symex" xmlns:wpg="http://schemas.microsoft.com/office/word/2010/wordprocessingGroup" xmlns:wpi="http://schemas.microsoft.com/office/word/2010/wordprocessingInk" xmlns:wne="http://schemas.microsoft.com/office/word/2006/wordml" xmlns:wps="http://schemas.microsoft.com/office/word/2010/wordprocessingShape" mc:Ignorable="w14 w15 w16se w16cid wp14">
+<w:document xmlns:wpc="http://schemas.microsoft.com/office/word/2010/wordprocessingCanvas" xmlns:cx="http://schemas.microsoft.com/office/drawing/2014/chartex" xmlns:cx1="http://schemas.microsoft.com/office/drawing/2015/9/8/chartex" xmlns:cx2="http://schemas.microsoft.com/office/drawing/2015/10/21/chartex" xmlns:cx3="http://schemas.microsoft.com/office/drawing/2016/5/9/chartex" xmlns:cx4="http://schemas.microsoft.com/office/drawing/2016/5/10/chartex" xmlns:cx5="http://schemas.microsoft.com/office/drawing/2016/5/11/chartex" xmlns:cx6="http://schemas.microsoft.com/office/drawing/2016/5/12/chartex" xmlns:cx7="http://schemas.microsoft.com/office/drawing/2016/5/13/chartex" xmlns:cx8="http://schemas.microsoft.com/office/drawing/2016/5/14/chartex" xmlns:mc="http://schemas.openxmlformats.org/markup-compatibility/2006" xmlns:aink="http://schemas.microsoft.com/office/drawing/2016/ink" xmlns:am3d="http://schemas.microsoft.com/office/drawing/2017/model3d" xmlns:o="urn:schemas-microsoft-com:office:office" xmlns:r="http://schemas.openxmlformats.org/officeDocument/2006/relationships" xmlns:m="http://schemas.openxmlformats.org/officeDocument/2006/math" xmlns:v="urn:schemas-microsoft-com:vml" xmlns:wp14="http://schemas.microsoft.com/office/word/2010/wordprocessingDrawing" xmlns:wp="http://schemas.openxmlformats.org/drawingml/2006/wordprocessingDrawing" xmlns:w10="urn:schemas-microsoft-com:office:word" xmlns:w="http://schemas.openxmlformats.org/wordprocessingml/2006/main" xmlns:w14="http://schemas.microsoft.com/office/word/2010/wordml" xmlns:w15="http://schemas.microsoft.com/office/word/2012/wordml" xmlns:w16cex="http://schemas.microsoft.com/office/word/2018/wordml/cex" xmlns:w16cid="http://schemas.microsoft.com/office/word/2016/wordml/cid" xmlns:w16="http://schemas.microsoft.com/office/word/2018/wordml" xmlns:w16se="http://schemas.microsoft.com/office/word/2015/wordml/symex" xmlns:wpg="http://schemas.microsoft.com/office/word/2010/wordprocessingGroup" xmlns:wpi="http://schemas.microsoft.com/office/word/2010/wordprocessingInk" xmlns:wne="http://schemas.microsoft.com/office/word/2006/wordml" xmlns:wps="http://schemas.microsoft.com/office/word/2010/wordprocessingShape" mc:Ignorable="w14 w15 w16se w16cid w16 w16cex wp14">
   <w:body>
     <w:p>
       <w:pPr>
@@ -35,15 +35,7 @@
       </w:r>
       <w:proofErr w:type="spellEnd"/>
       <w:r>
-        <w:t xml:space="preserve">, Sean Galloway, Cora </w:t>
-      </w:r>
-      <w:proofErr w:type="spellStart"/>
-      <w:r>
-        <w:t>Micsunescu</w:t>
-      </w:r>
-      <w:proofErr w:type="spellEnd"/>
-      <w:r>
-        <w:t>, Peter Vlahos</w:t>
+        <w:t>, Sean Galloway, Cora Micsunescu, Peter Vlahos</w:t>
       </w:r>
     </w:p>
     <w:p/>
@@ -245,15 +237,7 @@
       </w:r>
       <w:proofErr w:type="spellEnd"/>
       <w:r>
-        <w:t xml:space="preserve"> and </w:t>
-      </w:r>
-      <w:proofErr w:type="spellStart"/>
-      <w:r>
-        <w:t>dropna</w:t>
-      </w:r>
-      <w:proofErr w:type="spellEnd"/>
-      <w:r>
-        <w:t>.</w:t>
+        <w:t xml:space="preserve"> and dropna.</w:t>
       </w:r>
     </w:p>
     <w:p>
@@ -408,15 +392,7 @@
       </w:r>
       <w:proofErr w:type="spellEnd"/>
       <w:r>
-        <w:t xml:space="preserve"> and </w:t>
-      </w:r>
-      <w:proofErr w:type="spellStart"/>
-      <w:r>
-        <w:t>dropna</w:t>
-      </w:r>
-      <w:proofErr w:type="spellEnd"/>
-      <w:r>
-        <w:t>.</w:t>
+        <w:t xml:space="preserve"> and dropna.</w:t>
       </w:r>
     </w:p>
     <w:p>
@@ -429,6 +405,193 @@
       </w:pPr>
       <w:r>
         <w:t>Since this is a country-specific database, set "country" to the index.</w:t>
+      </w:r>
+    </w:p>
+    <w:p/>
+    <w:p>
+      <w:r>
+        <w:t>The adolescent and infant datasets from the World Health Organization involved the following steps:</w:t>
+      </w:r>
+    </w:p>
+    <w:p>
+      <w:pPr>
+        <w:pStyle w:val="ListParagraph"/>
+        <w:numPr>
+          <w:ilvl w:val="0"/>
+          <w:numId w:val="3"/>
+        </w:numPr>
+      </w:pPr>
+      <w:r>
+        <w:t>I chose to use Kaggle as this has a variety of datasets that have already been formatted and prepared for data visualization.</w:t>
+      </w:r>
+    </w:p>
+    <w:p>
+      <w:pPr>
+        <w:pStyle w:val="ListParagraph"/>
+        <w:numPr>
+          <w:ilvl w:val="0"/>
+          <w:numId w:val="3"/>
+        </w:numPr>
+      </w:pPr>
+      <w:r>
+        <w:lastRenderedPageBreak/>
+        <w:t>Initially I wanted to use the maternal mortality ratio dataset but since this dataset represents ratios and the infant mortality rate dataset represents a rate, I decided to use the adolescent birth rate so as to compare like with like. In researching rates and ratios, I found that rates and ratios are different measurements with a rate being a comparison of numbers with different units and a ratio being a comparison of two numbers with the same units.</w:t>
+      </w:r>
+    </w:p>
+    <w:p>
+      <w:pPr>
+        <w:pStyle w:val="ListParagraph"/>
+        <w:numPr>
+          <w:ilvl w:val="0"/>
+          <w:numId w:val="3"/>
+        </w:numPr>
+      </w:pPr>
+      <w:r>
+        <w:t>The datasets did not require much cleaning or formatting as they had already been cleaned up by the creator of the dataset.</w:t>
+      </w:r>
+    </w:p>
+    <w:p>
+      <w:pPr>
+        <w:pStyle w:val="ListParagraph"/>
+        <w:numPr>
+          <w:ilvl w:val="0"/>
+          <w:numId w:val="3"/>
+        </w:numPr>
+      </w:pPr>
+      <w:r>
+        <w:t>The column titled “Indicator” had to be removed from both datasets as it</w:t>
+      </w:r>
+      <w:r>
+        <w:t xml:space="preserve"> was the definition of what was being measured repeated for every row. In the case of the Infant Mortality </w:t>
+      </w:r>
+      <w:proofErr w:type="spellStart"/>
+      <w:r>
+        <w:t>datatset</w:t>
+      </w:r>
+      <w:proofErr w:type="spellEnd"/>
+      <w:r>
+        <w:t xml:space="preserve"> I also decided to take out the column titled “Dim1”, which contained the sex of the infant. I decided to do this to make the table simpler and easier to analyze. I also had to parse the numbers in the “First Tooltip” so as to only print out the whole number and not a range of numbers. </w:t>
+      </w:r>
+    </w:p>
+    <w:p>
+      <w:pPr>
+        <w:pStyle w:val="ListParagraph"/>
+        <w:numPr>
+          <w:ilvl w:val="0"/>
+          <w:numId w:val="3"/>
+        </w:numPr>
+      </w:pPr>
+      <w:r>
+        <w:t>The column titles were confusing and did not reflect the data being represented so they needed to be renamed</w:t>
+      </w:r>
+      <w:r>
+        <w:t>:</w:t>
+      </w:r>
+    </w:p>
+    <w:p>
+      <w:pPr>
+        <w:pStyle w:val="ListParagraph"/>
+        <w:numPr>
+          <w:ilvl w:val="1"/>
+          <w:numId w:val="3"/>
+        </w:numPr>
+      </w:pPr>
+      <w:r>
+        <w:t>“Location”: “country”</w:t>
+      </w:r>
+    </w:p>
+    <w:p>
+      <w:pPr>
+        <w:pStyle w:val="ListParagraph"/>
+        <w:numPr>
+          <w:ilvl w:val="1"/>
+          <w:numId w:val="3"/>
+        </w:numPr>
+      </w:pPr>
+      <w:r>
+        <w:t>“Period”: “year”</w:t>
+      </w:r>
+    </w:p>
+    <w:p>
+      <w:pPr>
+        <w:pStyle w:val="ListParagraph"/>
+        <w:numPr>
+          <w:ilvl w:val="1"/>
+          <w:numId w:val="3"/>
+        </w:numPr>
+      </w:pPr>
+      <w:r>
+        <w:t>“First Tooltip”: “</w:t>
+      </w:r>
+      <w:proofErr w:type="spellStart"/>
+      <w:r>
+        <w:t>birth_rate</w:t>
+      </w:r>
+      <w:proofErr w:type="spellEnd"/>
+      <w:r>
+        <w:t>” and “</w:t>
+      </w:r>
+      <w:proofErr w:type="spellStart"/>
+      <w:r>
+        <w:t>mortality_rate</w:t>
+      </w:r>
+      <w:proofErr w:type="spellEnd"/>
+      <w:r>
+        <w:t>”</w:t>
+      </w:r>
+    </w:p>
+    <w:p>
+      <w:pPr>
+        <w:pStyle w:val="ListParagraph"/>
+        <w:numPr>
+          <w:ilvl w:val="0"/>
+          <w:numId w:val="3"/>
+        </w:numPr>
+      </w:pPr>
+      <w:r>
+        <w:t>I chose to select the range of 2016-2019 in order to coincide with the date range of the other datasets</w:t>
+      </w:r>
+      <w:r>
+        <w:t xml:space="preserve"> from the team.</w:t>
+      </w:r>
+    </w:p>
+    <w:p>
+      <w:pPr>
+        <w:pStyle w:val="ListParagraph"/>
+        <w:numPr>
+          <w:ilvl w:val="0"/>
+          <w:numId w:val="3"/>
+        </w:numPr>
+      </w:pPr>
+      <w:r>
+        <w:t xml:space="preserve">Even though I set the index to country in the pandas </w:t>
+      </w:r>
+      <w:proofErr w:type="spellStart"/>
+      <w:r>
+        <w:t>dataframe</w:t>
+      </w:r>
+      <w:proofErr w:type="spellEnd"/>
+      <w:r>
+        <w:t xml:space="preserve">, I needed to add an additional primary key column in </w:t>
+      </w:r>
+      <w:proofErr w:type="spellStart"/>
+      <w:r>
+        <w:t>postgres</w:t>
+      </w:r>
+      <w:proofErr w:type="spellEnd"/>
+      <w:r>
+        <w:t xml:space="preserve"> </w:t>
+      </w:r>
+      <w:proofErr w:type="spellStart"/>
+      <w:r>
+        <w:t>sql</w:t>
+      </w:r>
+      <w:proofErr w:type="spellEnd"/>
+      <w:r>
+        <w:t xml:space="preserve"> in order to allow the database to upload duplicate country values.</w:t>
+      </w:r>
+      <w:r>
+        <w:t xml:space="preserve"> This did not affect the subsequent joins and views as the tables could still be joined by country.</w:t>
       </w:r>
     </w:p>
     <w:p/>
@@ -451,7 +614,6 @@
           <w:sz w:val="28"/>
           <w:szCs w:val="28"/>
         </w:rPr>
-        <w:lastRenderedPageBreak/>
         <w:t>Loading:</w:t>
       </w:r>
     </w:p>
@@ -494,15 +656,7 @@
         <w:t xml:space="preserve"> </w:t>
       </w:r>
       <w:r>
-        <w:t xml:space="preserve">In the </w:t>
-      </w:r>
-      <w:proofErr w:type="spellStart"/>
-      <w:r>
-        <w:t>Jupyter</w:t>
-      </w:r>
-      <w:proofErr w:type="spellEnd"/>
-      <w:r>
-        <w:t xml:space="preserve"> Notebook, use </w:t>
+        <w:t xml:space="preserve">In the Jupyter Notebook, use </w:t>
       </w:r>
       <w:proofErr w:type="spellStart"/>
       <w:r>
@@ -558,8 +712,6 @@
           <w:szCs w:val="28"/>
         </w:rPr>
       </w:pPr>
-      <w:bookmarkStart w:id="0" w:name="_GoBack"/>
-      <w:bookmarkEnd w:id="0"/>
       <w:r>
         <w:rPr>
           <w:b/>
@@ -604,6 +756,7 @@
     </w:p>
     <w:p>
       <w:r>
+        <w:lastRenderedPageBreak/>
         <w:t xml:space="preserve">This analysis focuses on income </w:t>
       </w:r>
       <w:proofErr w:type="spellStart"/>
@@ -620,13 +773,7 @@
       </w:r>
       <w:proofErr w:type="spellEnd"/>
       <w:r>
-        <w:t xml:space="preserve"> metric, EIU democracy index, is also included.</w:t>
-      </w:r>
-      <w:r>
-        <w:t xml:space="preserve"> </w:t>
-      </w:r>
-      <w:r>
-        <w:t>The data is for years 2006 - 2016</w:t>
+        <w:t xml:space="preserve"> metric, EIU democracy index, is also included. The data is for years 2006 - 2016</w:t>
       </w:r>
     </w:p>
     <w:p/>
@@ -675,6 +822,84 @@
         <w:t>Coronavirus COVID-19 confirmed cases, deaths, case mortality ratios, country, latitude, and longitude.</w:t>
       </w:r>
     </w:p>
+    <w:p/>
+    <w:p>
+      <w:pPr>
+        <w:rPr>
+          <w:b/>
+          <w:bCs/>
+        </w:rPr>
+      </w:pPr>
+      <w:r>
+        <w:rPr>
+          <w:b/>
+          <w:bCs/>
+        </w:rPr>
+        <w:t>Adolescent Birth Rate by Country</w:t>
+      </w:r>
+    </w:p>
+    <w:p>
+      <w:hyperlink r:id="rId12" w:history="1">
+        <w:r>
+          <w:rPr>
+            <w:rStyle w:val="Hyperlink"/>
+          </w:rPr>
+          <w:t>https://www.kaggle.com/utkarshxy/who-worldhealth-statistics-2020-complete?select=adolescentBirthRate.csv</w:t>
+        </w:r>
+      </w:hyperlink>
+      <w:r>
+        <w:t xml:space="preserve"> </w:t>
+      </w:r>
+    </w:p>
+    <w:p>
+      <w:r>
+        <w:t>This is a complete dataset from the World Health Organization from the years 1950-2019. This dataset contains a</w:t>
+      </w:r>
+      <w:r>
+        <w:t>dolescent birth rate per 1000 women aged 15-19 years</w:t>
+      </w:r>
+      <w:r>
+        <w:t xml:space="preserve"> by country and year. </w:t>
+      </w:r>
+    </w:p>
+    <w:p>
+      <w:pPr>
+        <w:rPr>
+          <w:b/>
+          <w:bCs/>
+        </w:rPr>
+      </w:pPr>
+      <w:r>
+        <w:rPr>
+          <w:b/>
+          <w:bCs/>
+        </w:rPr>
+        <w:t>Infant Mortality Rate by Country</w:t>
+      </w:r>
+    </w:p>
+    <w:p>
+      <w:hyperlink r:id="rId13" w:history="1">
+        <w:r>
+          <w:rPr>
+            <w:rStyle w:val="Hyperlink"/>
+          </w:rPr>
+          <w:t>https://www.kaggle.com/utkarshxy/who-worldhealth-statistics-2020-complete?select=infantMortalityRate.csv</w:t>
+        </w:r>
+      </w:hyperlink>
+    </w:p>
+    <w:p>
+      <w:r>
+        <w:t>This is a complete dataset from the World Health Organization from the years 1950-2019. This dataset contains the infant mortality rate, which is p</w:t>
+      </w:r>
+      <w:r>
+        <w:t>robability of dying between birth and age 1 per 1000 live births</w:t>
+      </w:r>
+      <w:r>
+        <w:t xml:space="preserve">. The dataset breaks down by male infants, female infants, and both sexes. </w:t>
+      </w:r>
+    </w:p>
+    <w:p/>
+    <w:p/>
     <w:sectPr>
       <w:pgSz w:w="12240" w:h="15840"/>
       <w:pgMar w:top="1440" w:right="1440" w:bottom="1440" w:left="1440" w:header="720" w:footer="720" w:gutter="0"/>
@@ -686,7 +911,7 @@
 </file>
 
 <file path=word/endnotes.xml><?xml version="1.0" encoding="utf-8"?>
-<w:endnotes xmlns:wpc="http://schemas.microsoft.com/office/word/2010/wordprocessingCanvas" xmlns:cx="http://schemas.microsoft.com/office/drawing/2014/chartex" xmlns:cx1="http://schemas.microsoft.com/office/drawing/2015/9/8/chartex" xmlns:cx2="http://schemas.microsoft.com/office/drawing/2015/10/21/chartex" xmlns:cx3="http://schemas.microsoft.com/office/drawing/2016/5/9/chartex" xmlns:cx4="http://schemas.microsoft.com/office/drawing/2016/5/10/chartex" xmlns:cx5="http://schemas.microsoft.com/office/drawing/2016/5/11/chartex" xmlns:cx6="http://schemas.microsoft.com/office/drawing/2016/5/12/chartex" xmlns:cx7="http://schemas.microsoft.com/office/drawing/2016/5/13/chartex" xmlns:cx8="http://schemas.microsoft.com/office/drawing/2016/5/14/chartex" xmlns:mc="http://schemas.openxmlformats.org/markup-compatibility/2006" xmlns:aink="http://schemas.microsoft.com/office/drawing/2016/ink" xmlns:am3d="http://schemas.microsoft.com/office/drawing/2017/model3d" xmlns:o="urn:schemas-microsoft-com:office:office" xmlns:r="http://schemas.openxmlformats.org/officeDocument/2006/relationships" xmlns:m="http://schemas.openxmlformats.org/officeDocument/2006/math" xmlns:v="urn:schemas-microsoft-com:vml" xmlns:wp14="http://schemas.microsoft.com/office/word/2010/wordprocessingDrawing" xmlns:wp="http://schemas.openxmlformats.org/drawingml/2006/wordprocessingDrawing" xmlns:w10="urn:schemas-microsoft-com:office:word" xmlns:w="http://schemas.openxmlformats.org/wordprocessingml/2006/main" xmlns:w14="http://schemas.microsoft.com/office/word/2010/wordml" xmlns:w15="http://schemas.microsoft.com/office/word/2012/wordml" xmlns:w16cid="http://schemas.microsoft.com/office/word/2016/wordml/cid" xmlns:w16se="http://schemas.microsoft.com/office/word/2015/wordml/symex" xmlns:wpg="http://schemas.microsoft.com/office/word/2010/wordprocessingGroup" xmlns:wpi="http://schemas.microsoft.com/office/word/2010/wordprocessingInk" xmlns:wne="http://schemas.microsoft.com/office/word/2006/wordml" xmlns:wps="http://schemas.microsoft.com/office/word/2010/wordprocessingShape" mc:Ignorable="w14 w15 w16se w16cid wp14">
+<w:endnotes xmlns:wpc="http://schemas.microsoft.com/office/word/2010/wordprocessingCanvas" xmlns:cx="http://schemas.microsoft.com/office/drawing/2014/chartex" xmlns:cx1="http://schemas.microsoft.com/office/drawing/2015/9/8/chartex" xmlns:cx2="http://schemas.microsoft.com/office/drawing/2015/10/21/chartex" xmlns:cx3="http://schemas.microsoft.com/office/drawing/2016/5/9/chartex" xmlns:cx4="http://schemas.microsoft.com/office/drawing/2016/5/10/chartex" xmlns:cx5="http://schemas.microsoft.com/office/drawing/2016/5/11/chartex" xmlns:cx6="http://schemas.microsoft.com/office/drawing/2016/5/12/chartex" xmlns:cx7="http://schemas.microsoft.com/office/drawing/2016/5/13/chartex" xmlns:cx8="http://schemas.microsoft.com/office/drawing/2016/5/14/chartex" xmlns:mc="http://schemas.openxmlformats.org/markup-compatibility/2006" xmlns:aink="http://schemas.microsoft.com/office/drawing/2016/ink" xmlns:am3d="http://schemas.microsoft.com/office/drawing/2017/model3d" xmlns:o="urn:schemas-microsoft-com:office:office" xmlns:r="http://schemas.openxmlformats.org/officeDocument/2006/relationships" xmlns:m="http://schemas.openxmlformats.org/officeDocument/2006/math" xmlns:v="urn:schemas-microsoft-com:vml" xmlns:wp14="http://schemas.microsoft.com/office/word/2010/wordprocessingDrawing" xmlns:wp="http://schemas.openxmlformats.org/drawingml/2006/wordprocessingDrawing" xmlns:w10="urn:schemas-microsoft-com:office:word" xmlns:w="http://schemas.openxmlformats.org/wordprocessingml/2006/main" xmlns:w14="http://schemas.microsoft.com/office/word/2010/wordml" xmlns:w15="http://schemas.microsoft.com/office/word/2012/wordml" xmlns:w16cex="http://schemas.microsoft.com/office/word/2018/wordml/cex" xmlns:w16cid="http://schemas.microsoft.com/office/word/2016/wordml/cid" xmlns:w16="http://schemas.microsoft.com/office/word/2018/wordml" xmlns:w16se="http://schemas.microsoft.com/office/word/2015/wordml/symex" xmlns:wpg="http://schemas.microsoft.com/office/word/2010/wordprocessingGroup" xmlns:wpi="http://schemas.microsoft.com/office/word/2010/wordprocessingInk" xmlns:wne="http://schemas.microsoft.com/office/word/2006/wordml" xmlns:wps="http://schemas.microsoft.com/office/word/2010/wordprocessingShape" mc:Ignorable="w14 w15 w16se w16cid w16 w16cex wp14">
   <w:endnote w:type="separator" w:id="-1">
     <w:p>
       <w:pPr>
@@ -711,7 +936,7 @@
 </file>
 
 <file path=word/footnotes.xml><?xml version="1.0" encoding="utf-8"?>
-<w:footnotes xmlns:wpc="http://schemas.microsoft.com/office/word/2010/wordprocessingCanvas" xmlns:cx="http://schemas.microsoft.com/office/drawing/2014/chartex" xmlns:cx1="http://schemas.microsoft.com/office/drawing/2015/9/8/chartex" xmlns:cx2="http://schemas.microsoft.com/office/drawing/2015/10/21/chartex" xmlns:cx3="http://schemas.microsoft.com/office/drawing/2016/5/9/chartex" xmlns:cx4="http://schemas.microsoft.com/office/drawing/2016/5/10/chartex" xmlns:cx5="http://schemas.microsoft.com/office/drawing/2016/5/11/chartex" xmlns:cx6="http://schemas.microsoft.com/office/drawing/2016/5/12/chartex" xmlns:cx7="http://schemas.microsoft.com/office/drawing/2016/5/13/chartex" xmlns:cx8="http://schemas.microsoft.com/office/drawing/2016/5/14/chartex" xmlns:mc="http://schemas.openxmlformats.org/markup-compatibility/2006" xmlns:aink="http://schemas.microsoft.com/office/drawing/2016/ink" xmlns:am3d="http://schemas.microsoft.com/office/drawing/2017/model3d" xmlns:o="urn:schemas-microsoft-com:office:office" xmlns:r="http://schemas.openxmlformats.org/officeDocument/2006/relationships" xmlns:m="http://schemas.openxmlformats.org/officeDocument/2006/math" xmlns:v="urn:schemas-microsoft-com:vml" xmlns:wp14="http://schemas.microsoft.com/office/word/2010/wordprocessingDrawing" xmlns:wp="http://schemas.openxmlformats.org/drawingml/2006/wordprocessingDrawing" xmlns:w10="urn:schemas-microsoft-com:office:word" xmlns:w="http://schemas.openxmlformats.org/wordprocessingml/2006/main" xmlns:w14="http://schemas.microsoft.com/office/word/2010/wordml" xmlns:w15="http://schemas.microsoft.com/office/word/2012/wordml" xmlns:w16cid="http://schemas.microsoft.com/office/word/2016/wordml/cid" xmlns:w16se="http://schemas.microsoft.com/office/word/2015/wordml/symex" xmlns:wpg="http://schemas.microsoft.com/office/word/2010/wordprocessingGroup" xmlns:wpi="http://schemas.microsoft.com/office/word/2010/wordprocessingInk" xmlns:wne="http://schemas.microsoft.com/office/word/2006/wordml" xmlns:wps="http://schemas.microsoft.com/office/word/2010/wordprocessingShape" mc:Ignorable="w14 w15 w16se w16cid wp14">
+<w:footnotes xmlns:wpc="http://schemas.microsoft.com/office/word/2010/wordprocessingCanvas" xmlns:cx="http://schemas.microsoft.com/office/drawing/2014/chartex" xmlns:cx1="http://schemas.microsoft.com/office/drawing/2015/9/8/chartex" xmlns:cx2="http://schemas.microsoft.com/office/drawing/2015/10/21/chartex" xmlns:cx3="http://schemas.microsoft.com/office/drawing/2016/5/9/chartex" xmlns:cx4="http://schemas.microsoft.com/office/drawing/2016/5/10/chartex" xmlns:cx5="http://schemas.microsoft.com/office/drawing/2016/5/11/chartex" xmlns:cx6="http://schemas.microsoft.com/office/drawing/2016/5/12/chartex" xmlns:cx7="http://schemas.microsoft.com/office/drawing/2016/5/13/chartex" xmlns:cx8="http://schemas.microsoft.com/office/drawing/2016/5/14/chartex" xmlns:mc="http://schemas.openxmlformats.org/markup-compatibility/2006" xmlns:aink="http://schemas.microsoft.com/office/drawing/2016/ink" xmlns:am3d="http://schemas.microsoft.com/office/drawing/2017/model3d" xmlns:o="urn:schemas-microsoft-com:office:office" xmlns:r="http://schemas.openxmlformats.org/officeDocument/2006/relationships" xmlns:m="http://schemas.openxmlformats.org/officeDocument/2006/math" xmlns:v="urn:schemas-microsoft-com:vml" xmlns:wp14="http://schemas.microsoft.com/office/word/2010/wordprocessingDrawing" xmlns:wp="http://schemas.openxmlformats.org/drawingml/2006/wordprocessingDrawing" xmlns:w10="urn:schemas-microsoft-com:office:word" xmlns:w="http://schemas.openxmlformats.org/wordprocessingml/2006/main" xmlns:w14="http://schemas.microsoft.com/office/word/2010/wordml" xmlns:w15="http://schemas.microsoft.com/office/word/2012/wordml" xmlns:w16cex="http://schemas.microsoft.com/office/word/2018/wordml/cex" xmlns:w16cid="http://schemas.microsoft.com/office/word/2016/wordml/cid" xmlns:w16="http://schemas.microsoft.com/office/word/2018/wordml" xmlns:w16se="http://schemas.microsoft.com/office/word/2015/wordml/symex" xmlns:wpg="http://schemas.microsoft.com/office/word/2010/wordprocessingGroup" xmlns:wpi="http://schemas.microsoft.com/office/word/2010/wordprocessingInk" xmlns:wne="http://schemas.microsoft.com/office/word/2006/wordml" xmlns:wps="http://schemas.microsoft.com/office/word/2010/wordprocessingShape" mc:Ignorable="w14 w15 w16se w16cid w16 w16cex wp14">
   <w:footnote w:type="separator" w:id="-1">
     <w:p>
       <w:pPr>
@@ -736,7 +961,7 @@
 </file>
 
 <file path=word/numbering.xml><?xml version="1.0" encoding="utf-8"?>
-<w:numbering xmlns:wpc="http://schemas.microsoft.com/office/word/2010/wordprocessingCanvas" xmlns:cx="http://schemas.microsoft.com/office/drawing/2014/chartex" xmlns:cx1="http://schemas.microsoft.com/office/drawing/2015/9/8/chartex" xmlns:cx2="http://schemas.microsoft.com/office/drawing/2015/10/21/chartex" xmlns:cx3="http://schemas.microsoft.com/office/drawing/2016/5/9/chartex" xmlns:cx4="http://schemas.microsoft.com/office/drawing/2016/5/10/chartex" xmlns:cx5="http://schemas.microsoft.com/office/drawing/2016/5/11/chartex" xmlns:cx6="http://schemas.microsoft.com/office/drawing/2016/5/12/chartex" xmlns:cx7="http://schemas.microsoft.com/office/drawing/2016/5/13/chartex" xmlns:cx8="http://schemas.microsoft.com/office/drawing/2016/5/14/chartex" xmlns:mc="http://schemas.openxmlformats.org/markup-compatibility/2006" xmlns:aink="http://schemas.microsoft.com/office/drawing/2016/ink" xmlns:am3d="http://schemas.microsoft.com/office/drawing/2017/model3d" xmlns:o="urn:schemas-microsoft-com:office:office" xmlns:r="http://schemas.openxmlformats.org/officeDocument/2006/relationships" xmlns:m="http://schemas.openxmlformats.org/officeDocument/2006/math" xmlns:v="urn:schemas-microsoft-com:vml" xmlns:wp14="http://schemas.microsoft.com/office/word/2010/wordprocessingDrawing" xmlns:wp="http://schemas.openxmlformats.org/drawingml/2006/wordprocessingDrawing" xmlns:w10="urn:schemas-microsoft-com:office:word" xmlns:w="http://schemas.openxmlformats.org/wordprocessingml/2006/main" xmlns:w14="http://schemas.microsoft.com/office/word/2010/wordml" xmlns:w15="http://schemas.microsoft.com/office/word/2012/wordml" xmlns:w16cid="http://schemas.microsoft.com/office/word/2016/wordml/cid" xmlns:w16se="http://schemas.microsoft.com/office/word/2015/wordml/symex" xmlns:wpg="http://schemas.microsoft.com/office/word/2010/wordprocessingGroup" xmlns:wpi="http://schemas.microsoft.com/office/word/2010/wordprocessingInk" xmlns:wne="http://schemas.microsoft.com/office/word/2006/wordml" xmlns:wps="http://schemas.microsoft.com/office/word/2010/wordprocessingShape" mc:Ignorable="w14 w15 w16se w16cid wp14">
+<w:numbering xmlns:wpc="http://schemas.microsoft.com/office/word/2010/wordprocessingCanvas" xmlns:cx="http://schemas.microsoft.com/office/drawing/2014/chartex" xmlns:cx1="http://schemas.microsoft.com/office/drawing/2015/9/8/chartex" xmlns:cx2="http://schemas.microsoft.com/office/drawing/2015/10/21/chartex" xmlns:cx3="http://schemas.microsoft.com/office/drawing/2016/5/9/chartex" xmlns:cx4="http://schemas.microsoft.com/office/drawing/2016/5/10/chartex" xmlns:cx5="http://schemas.microsoft.com/office/drawing/2016/5/11/chartex" xmlns:cx6="http://schemas.microsoft.com/office/drawing/2016/5/12/chartex" xmlns:cx7="http://schemas.microsoft.com/office/drawing/2016/5/13/chartex" xmlns:cx8="http://schemas.microsoft.com/office/drawing/2016/5/14/chartex" xmlns:mc="http://schemas.openxmlformats.org/markup-compatibility/2006" xmlns:aink="http://schemas.microsoft.com/office/drawing/2016/ink" xmlns:am3d="http://schemas.microsoft.com/office/drawing/2017/model3d" xmlns:o="urn:schemas-microsoft-com:office:office" xmlns:r="http://schemas.openxmlformats.org/officeDocument/2006/relationships" xmlns:m="http://schemas.openxmlformats.org/officeDocument/2006/math" xmlns:v="urn:schemas-microsoft-com:vml" xmlns:wp14="http://schemas.microsoft.com/office/word/2010/wordprocessingDrawing" xmlns:wp="http://schemas.openxmlformats.org/drawingml/2006/wordprocessingDrawing" xmlns:w10="urn:schemas-microsoft-com:office:word" xmlns:w="http://schemas.openxmlformats.org/wordprocessingml/2006/main" xmlns:w14="http://schemas.microsoft.com/office/word/2010/wordml" xmlns:w15="http://schemas.microsoft.com/office/word/2012/wordml" xmlns:w16cex="http://schemas.microsoft.com/office/word/2018/wordml/cex" xmlns:w16cid="http://schemas.microsoft.com/office/word/2016/wordml/cid" xmlns:w16="http://schemas.microsoft.com/office/word/2018/wordml" xmlns:w16se="http://schemas.microsoft.com/office/word/2015/wordml/symex" xmlns:wpg="http://schemas.microsoft.com/office/word/2010/wordprocessingGroup" xmlns:wpi="http://schemas.microsoft.com/office/word/2010/wordprocessingInk" xmlns:wne="http://schemas.microsoft.com/office/word/2006/wordml" xmlns:wps="http://schemas.microsoft.com/office/word/2010/wordprocessingShape" mc:Ignorable="w14 w15 w16se w16cid w16 w16cex wp14">
   <w:abstractNum w:abstractNumId="0" w15:restartNumberingAfterBreak="0">
     <w:nsid w:val="1AA01870"/>
     <w:multiLevelType w:val="hybridMultilevel"/>
@@ -865,6 +1090,119 @@
       </w:rPr>
     </w:lvl>
     <w:lvl w:ilvl="1" w:tplc="04090003" w:tentative="1">
+      <w:start w:val="1"/>
+      <w:numFmt w:val="bullet"/>
+      <w:lvlText w:val="o"/>
+      <w:lvlJc w:val="left"/>
+      <w:pPr>
+        <w:ind w:left="1440" w:hanging="360"/>
+      </w:pPr>
+      <w:rPr>
+        <w:rFonts w:ascii="Courier New" w:hAnsi="Courier New" w:cs="Courier New" w:hint="default"/>
+      </w:rPr>
+    </w:lvl>
+    <w:lvl w:ilvl="2" w:tplc="04090005" w:tentative="1">
+      <w:start w:val="1"/>
+      <w:numFmt w:val="bullet"/>
+      <w:lvlText w:val=""/>
+      <w:lvlJc w:val="left"/>
+      <w:pPr>
+        <w:ind w:left="2160" w:hanging="360"/>
+      </w:pPr>
+      <w:rPr>
+        <w:rFonts w:ascii="Wingdings" w:hAnsi="Wingdings" w:hint="default"/>
+      </w:rPr>
+    </w:lvl>
+    <w:lvl w:ilvl="3" w:tplc="04090001" w:tentative="1">
+      <w:start w:val="1"/>
+      <w:numFmt w:val="bullet"/>
+      <w:lvlText w:val=""/>
+      <w:lvlJc w:val="left"/>
+      <w:pPr>
+        <w:ind w:left="2880" w:hanging="360"/>
+      </w:pPr>
+      <w:rPr>
+        <w:rFonts w:ascii="Symbol" w:hAnsi="Symbol" w:hint="default"/>
+      </w:rPr>
+    </w:lvl>
+    <w:lvl w:ilvl="4" w:tplc="04090003" w:tentative="1">
+      <w:start w:val="1"/>
+      <w:numFmt w:val="bullet"/>
+      <w:lvlText w:val="o"/>
+      <w:lvlJc w:val="left"/>
+      <w:pPr>
+        <w:ind w:left="3600" w:hanging="360"/>
+      </w:pPr>
+      <w:rPr>
+        <w:rFonts w:ascii="Courier New" w:hAnsi="Courier New" w:cs="Courier New" w:hint="default"/>
+      </w:rPr>
+    </w:lvl>
+    <w:lvl w:ilvl="5" w:tplc="04090005" w:tentative="1">
+      <w:start w:val="1"/>
+      <w:numFmt w:val="bullet"/>
+      <w:lvlText w:val=""/>
+      <w:lvlJc w:val="left"/>
+      <w:pPr>
+        <w:ind w:left="4320" w:hanging="360"/>
+      </w:pPr>
+      <w:rPr>
+        <w:rFonts w:ascii="Wingdings" w:hAnsi="Wingdings" w:hint="default"/>
+      </w:rPr>
+    </w:lvl>
+    <w:lvl w:ilvl="6" w:tplc="04090001" w:tentative="1">
+      <w:start w:val="1"/>
+      <w:numFmt w:val="bullet"/>
+      <w:lvlText w:val=""/>
+      <w:lvlJc w:val="left"/>
+      <w:pPr>
+        <w:ind w:left="5040" w:hanging="360"/>
+      </w:pPr>
+      <w:rPr>
+        <w:rFonts w:ascii="Symbol" w:hAnsi="Symbol" w:hint="default"/>
+      </w:rPr>
+    </w:lvl>
+    <w:lvl w:ilvl="7" w:tplc="04090003" w:tentative="1">
+      <w:start w:val="1"/>
+      <w:numFmt w:val="bullet"/>
+      <w:lvlText w:val="o"/>
+      <w:lvlJc w:val="left"/>
+      <w:pPr>
+        <w:ind w:left="5760" w:hanging="360"/>
+      </w:pPr>
+      <w:rPr>
+        <w:rFonts w:ascii="Courier New" w:hAnsi="Courier New" w:cs="Courier New" w:hint="default"/>
+      </w:rPr>
+    </w:lvl>
+    <w:lvl w:ilvl="8" w:tplc="04090005" w:tentative="1">
+      <w:start w:val="1"/>
+      <w:numFmt w:val="bullet"/>
+      <w:lvlText w:val=""/>
+      <w:lvlJc w:val="left"/>
+      <w:pPr>
+        <w:ind w:left="6480" w:hanging="360"/>
+      </w:pPr>
+      <w:rPr>
+        <w:rFonts w:ascii="Wingdings" w:hAnsi="Wingdings" w:hint="default"/>
+      </w:rPr>
+    </w:lvl>
+  </w:abstractNum>
+  <w:abstractNum w:abstractNumId="2" w15:restartNumberingAfterBreak="0">
+    <w:nsid w:val="7D237BC3"/>
+    <w:multiLevelType w:val="hybridMultilevel"/>
+    <w:tmpl w:val="96F0E2E2"/>
+    <w:lvl w:ilvl="0" w:tplc="04090001">
+      <w:start w:val="1"/>
+      <w:numFmt w:val="bullet"/>
+      <w:lvlText w:val=""/>
+      <w:lvlJc w:val="left"/>
+      <w:pPr>
+        <w:ind w:left="720" w:hanging="360"/>
+      </w:pPr>
+      <w:rPr>
+        <w:rFonts w:ascii="Symbol" w:hAnsi="Symbol" w:hint="default"/>
+      </w:rPr>
+    </w:lvl>
+    <w:lvl w:ilvl="1" w:tplc="04090003">
       <w:start w:val="1"/>
       <w:numFmt w:val="bullet"/>
       <w:lvlText w:val="o"/>
@@ -967,11 +1305,14 @@
   <w:num w:numId="2">
     <w:abstractNumId w:val="1"/>
   </w:num>
+  <w:num w:numId="3">
+    <w:abstractNumId w:val="2"/>
+  </w:num>
 </w:numbering>
 </file>
 
 <file path=word/styles.xml><?xml version="1.0" encoding="utf-8"?>
-<w:styles xmlns:mc="http://schemas.openxmlformats.org/markup-compatibility/2006" xmlns:r="http://schemas.openxmlformats.org/officeDocument/2006/relationships" xmlns:w="http://schemas.openxmlformats.org/wordprocessingml/2006/main" xmlns:w14="http://schemas.microsoft.com/office/word/2010/wordml" xmlns:w15="http://schemas.microsoft.com/office/word/2012/wordml" xmlns:w16cid="http://schemas.microsoft.com/office/word/2016/wordml/cid" xmlns:w16se="http://schemas.microsoft.com/office/word/2015/wordml/symex" mc:Ignorable="w14 w15 w16se w16cid">
+<w:styles xmlns:mc="http://schemas.openxmlformats.org/markup-compatibility/2006" xmlns:r="http://schemas.openxmlformats.org/officeDocument/2006/relationships" xmlns:w="http://schemas.openxmlformats.org/wordprocessingml/2006/main" xmlns:w14="http://schemas.microsoft.com/office/word/2010/wordml" xmlns:w15="http://schemas.microsoft.com/office/word/2012/wordml" xmlns:w16cex="http://schemas.microsoft.com/office/word/2018/wordml/cex" xmlns:w16cid="http://schemas.microsoft.com/office/word/2016/wordml/cid" xmlns:w16="http://schemas.microsoft.com/office/word/2018/wordml" xmlns:w16se="http://schemas.microsoft.com/office/word/2015/wordml/symex" mc:Ignorable="w14 w15 w16se w16cid w16 w16cex">
   <w:docDefaults>
     <w:rPrDefault>
       <w:rPr>
@@ -1372,7 +1713,6 @@
   <w:style w:type="character" w:default="1" w:styleId="DefaultParagraphFont">
     <w:name w:val="Default Paragraph Font"/>
     <w:uiPriority w:val="1"/>
-    <w:semiHidden/>
     <w:unhideWhenUsed/>
   </w:style>
   <w:style w:type="table" w:default="1" w:styleId="TableNormal">
@@ -1729,6 +2069,21 @@
 </file>
 
 <file path=customXml/item1.xml><?xml version="1.0" encoding="utf-8"?>
+<p:properties xmlns:p="http://schemas.microsoft.com/office/2006/metadata/properties" xmlns:xsi="http://www.w3.org/2001/XMLSchema-instance" xmlns:pc="http://schemas.microsoft.com/office/infopath/2007/PartnerControls">
+  <documentManagement/>
+</p:properties>
+</file>
+
+<file path=customXml/item2.xml><?xml version="1.0" encoding="utf-8"?>
+<?mso-contentType ?>
+<FormTemplates xmlns="http://schemas.microsoft.com/sharepoint/v3/contenttype/forms">
+  <Display>DocumentLibraryForm</Display>
+  <Edit>DocumentLibraryForm</Edit>
+  <New>DocumentLibraryForm</New>
+</FormTemplates>
+</file>
+
+<file path=customXml/item3.xml><?xml version="1.0" encoding="utf-8"?>
 <ct:contentTypeSchema xmlns:ct="http://schemas.microsoft.com/office/2006/metadata/contentType" xmlns:ma="http://schemas.microsoft.com/office/2006/metadata/properties/metaAttributes" ct:_="" ma:_="" ma:contentTypeName="Document" ma:contentTypeID="0x010100F2552158F8185D44A8848B98AEA319AF" ma:contentTypeVersion="9" ma:contentTypeDescription="Create a new document." ma:contentTypeScope="" ma:versionID="4fc6f4e0575b20bce6ec4cfee2d20583">
   <xsd:schema xmlns:xsd="http://www.w3.org/2001/XMLSchema" xmlns:xs="http://www.w3.org/2001/XMLSchema" xmlns:p="http://schemas.microsoft.com/office/2006/metadata/properties" xmlns:ns3="a915fe38-2618-47b6-8303-829fb71466d5" targetNamespace="http://schemas.microsoft.com/office/2006/metadata/properties" ma:root="true" ma:fieldsID="828c6f148f25c4fe3612b5b29753df0b" ns3:_="">
     <xsd:import namespace="a915fe38-2618-47b6-8303-829fb71466d5"/>
@@ -1906,22 +2261,24 @@
 </ct:contentTypeSchema>
 </file>
 
-<file path=customXml/item2.xml><?xml version="1.0" encoding="utf-8"?>
-<?mso-contentType ?>
-<FormTemplates xmlns="http://schemas.microsoft.com/sharepoint/v3/contenttype/forms">
-  <Display>DocumentLibraryForm</Display>
-  <Edit>DocumentLibraryForm</Edit>
-  <New>DocumentLibraryForm</New>
-</FormTemplates>
+<file path=customXml/itemProps1.xml><?xml version="1.0" encoding="utf-8"?>
+<ds:datastoreItem xmlns:ds="http://schemas.openxmlformats.org/officeDocument/2006/customXml" ds:itemID="{25B50AD1-E5A8-4B21-8DBE-8F3E7490AC7A}">
+  <ds:schemaRefs>
+    <ds:schemaRef ds:uri="http://schemas.microsoft.com/office/2006/metadata/properties"/>
+    <ds:schemaRef ds:uri="http://schemas.microsoft.com/office/infopath/2007/PartnerControls"/>
+  </ds:schemaRefs>
+</ds:datastoreItem>
 </file>
 
-<file path=customXml/item3.xml><?xml version="1.0" encoding="utf-8"?>
-<p:properties xmlns:p="http://schemas.microsoft.com/office/2006/metadata/properties" xmlns:xsi="http://www.w3.org/2001/XMLSchema-instance" xmlns:pc="http://schemas.microsoft.com/office/infopath/2007/PartnerControls">
-  <documentManagement/>
-</p:properties>
+<file path=customXml/itemProps2.xml><?xml version="1.0" encoding="utf-8"?>
+<ds:datastoreItem xmlns:ds="http://schemas.openxmlformats.org/officeDocument/2006/customXml" ds:itemID="{65E68B66-8B9C-4621-8B91-421F03E6FA60}">
+  <ds:schemaRefs>
+    <ds:schemaRef ds:uri="http://schemas.microsoft.com/sharepoint/v3/contenttype/forms"/>
+  </ds:schemaRefs>
+</ds:datastoreItem>
 </file>
 
-<file path=customXml/itemProps1.xml><?xml version="1.0" encoding="utf-8"?>
+<file path=customXml/itemProps3.xml><?xml version="1.0" encoding="utf-8"?>
 <ds:datastoreItem xmlns:ds="http://schemas.openxmlformats.org/officeDocument/2006/customXml" ds:itemID="{7B0875C4-9D00-4245-B2D1-4099104C36AD}">
   <ds:schemaRefs>
     <ds:schemaRef ds:uri="http://schemas.microsoft.com/office/2006/metadata/contentType"/>
@@ -1937,21 +2294,4 @@
     <ds:schemaRef ds:uri="http://schemas.microsoft.com/internal/obd"/>
   </ds:schemaRefs>
 </ds:datastoreItem>
-</file>
-
-<file path=customXml/itemProps2.xml><?xml version="1.0" encoding="utf-8"?>
-<ds:datastoreItem xmlns:ds="http://schemas.openxmlformats.org/officeDocument/2006/customXml" ds:itemID="{65E68B66-8B9C-4621-8B91-421F03E6FA60}">
-  <ds:schemaRefs>
-    <ds:schemaRef ds:uri="http://schemas.microsoft.com/sharepoint/v3/contenttype/forms"/>
-  </ds:schemaRefs>
-</ds:datastoreItem>
-</file>
-
-<file path=customXml/itemProps3.xml><?xml version="1.0" encoding="utf-8"?>
-<ds:datastoreItem xmlns:ds="http://schemas.openxmlformats.org/officeDocument/2006/customXml" ds:itemID="{25B50AD1-E5A8-4B21-8DBE-8F3E7490AC7A}">
-  <ds:schemaRefs>
-    <ds:schemaRef ds:uri="http://schemas.microsoft.com/office/2006/metadata/properties"/>
-    <ds:schemaRef ds:uri="http://schemas.microsoft.com/office/infopath/2007/PartnerControls"/>
-  </ds:schemaRefs>
-</ds:datastoreItem>
 </file>
</xml_diff>

<commit_message>
run spellcheck on report
</commit_message>
<xml_diff>
--- a/ETL Project Report.docx
+++ b/ETL Project Report.docx
@@ -27,15 +27,7 @@
         <w:jc w:val="center"/>
       </w:pPr>
       <w:r>
-        <w:t xml:space="preserve">By Eliot </w:t>
-      </w:r>
-      <w:proofErr w:type="spellStart"/>
-      <w:r>
-        <w:t>Chern</w:t>
-      </w:r>
-      <w:proofErr w:type="spellEnd"/>
-      <w:r>
-        <w:t>, Sean Galloway, Cora Micsunescu, Peter Vlahos</w:t>
+        <w:t>By Eliot Chern, Sean Galloway, Cora Micsunescu, Peter Vlahos</w:t>
       </w:r>
     </w:p>
     <w:p/>
@@ -66,15 +58,7 @@
         <w:t>five</w:t>
       </w:r>
       <w:r>
-        <w:t xml:space="preserve"> different CSV files using the pandas </w:t>
-      </w:r>
-      <w:proofErr w:type="spellStart"/>
-      <w:r>
-        <w:t>read_csv</w:t>
-      </w:r>
-      <w:proofErr w:type="spellEnd"/>
-      <w:r>
-        <w:t xml:space="preserve"> function.</w:t>
+        <w:t xml:space="preserve"> different CSV files using the pandas read_csv function.</w:t>
       </w:r>
     </w:p>
     <w:p/>
@@ -179,15 +163,7 @@
         <w:t>,"</w:t>
       </w:r>
       <w:r>
-        <w:t xml:space="preserve"> "</w:t>
-      </w:r>
-      <w:proofErr w:type="spellStart"/>
-      <w:r>
-        <w:t>income_per_person</w:t>
-      </w:r>
-      <w:proofErr w:type="spellEnd"/>
-      <w:r>
-        <w:t>"</w:t>
+        <w:t xml:space="preserve"> "income_per_person"</w:t>
       </w:r>
       <w:r>
         <w:t xml:space="preserve"> to save space in the database.</w:t>
@@ -229,15 +205,7 @@
         </w:numPr>
       </w:pPr>
       <w:r>
-        <w:t xml:space="preserve">For a gross data cleanup, we used </w:t>
-      </w:r>
-      <w:proofErr w:type="spellStart"/>
-      <w:r>
-        <w:t>drop_duplicates</w:t>
-      </w:r>
-      <w:proofErr w:type="spellEnd"/>
-      <w:r>
-        <w:t xml:space="preserve"> and dropna.</w:t>
+        <w:t>For a gross data cleanup, we used drop_duplicates and dropna.</w:t>
       </w:r>
     </w:p>
     <w:p>
@@ -256,11 +224,9 @@
       <w:r>
         <w:t xml:space="preserve">The </w:t>
       </w:r>
-      <w:proofErr w:type="spellStart"/>
-      <w:r>
-        <w:t>covid</w:t>
-      </w:r>
-      <w:proofErr w:type="spellEnd"/>
+      <w:r>
+        <w:t>COVID</w:t>
+      </w:r>
       <w:r>
         <w:t xml:space="preserve"> mortality rate transformation involved the following steps:</w:t>
       </w:r>
@@ -364,15 +330,7 @@
         </w:numPr>
       </w:pPr>
       <w:r>
-        <w:t>"Mortality Ratio": "</w:t>
-      </w:r>
-      <w:proofErr w:type="spellStart"/>
-      <w:r>
-        <w:t>mortality_rate</w:t>
-      </w:r>
-      <w:proofErr w:type="spellEnd"/>
-      <w:r>
-        <w:t>"</w:t>
+        <w:t>"Mortality Ratio": "mortality_rate"</w:t>
       </w:r>
     </w:p>
     <w:p>
@@ -384,15 +342,7 @@
         </w:numPr>
       </w:pPr>
       <w:r>
-        <w:t xml:space="preserve">For a gross data cleanup, we used </w:t>
-      </w:r>
-      <w:proofErr w:type="spellStart"/>
-      <w:r>
-        <w:t>drop_duplicates</w:t>
-      </w:r>
-      <w:proofErr w:type="spellEnd"/>
-      <w:r>
-        <w:t xml:space="preserve"> and dropna.</w:t>
+        <w:t>For a gross data cleanup, we used drop_duplicates and dropna.</w:t>
       </w:r>
     </w:p>
     <w:p>
@@ -464,11 +414,9 @@
       <w:r>
         <w:t xml:space="preserve"> was the definition of what was being measured repeated for every row. In the case of the Infant Mortality </w:t>
       </w:r>
-      <w:proofErr w:type="spellStart"/>
-      <w:r>
-        <w:t>datatset</w:t>
-      </w:r>
-      <w:proofErr w:type="spellEnd"/>
+      <w:r>
+        <w:t>dataset,</w:t>
+      </w:r>
       <w:r>
         <w:t xml:space="preserve"> I also decided to take out the column titled “Dim1”, which contained the sex of the infant. I decided to do this to make the table simpler and easier to analyze. I also had to parse the numbers in the “First Tooltip” so as to only print out the whole number and not a range of numbers. </w:t>
       </w:r>
@@ -521,23 +469,7 @@
         </w:numPr>
       </w:pPr>
       <w:r>
-        <w:t>“First Tooltip”: “</w:t>
-      </w:r>
-      <w:proofErr w:type="spellStart"/>
-      <w:r>
-        <w:t>birth_rate</w:t>
-      </w:r>
-      <w:proofErr w:type="spellEnd"/>
-      <w:r>
-        <w:t>” and “</w:t>
-      </w:r>
-      <w:proofErr w:type="spellStart"/>
-      <w:r>
-        <w:t>mortality_rate</w:t>
-      </w:r>
-      <w:proofErr w:type="spellEnd"/>
-      <w:r>
-        <w:t>”</w:t>
+        <w:t>“First Tooltip”: “birth_rate” and “mortality_rate”</w:t>
       </w:r>
     </w:p>
     <w:p>
@@ -564,29 +496,11 @@
         </w:numPr>
       </w:pPr>
       <w:r>
-        <w:t xml:space="preserve">Even though I set the index to country in the pandas </w:t>
-      </w:r>
-      <w:proofErr w:type="spellStart"/>
-      <w:r>
-        <w:t>dataframe</w:t>
-      </w:r>
-      <w:proofErr w:type="spellEnd"/>
-      <w:r>
-        <w:t xml:space="preserve">, I needed to add an additional primary key column in </w:t>
-      </w:r>
-      <w:proofErr w:type="spellStart"/>
-      <w:r>
-        <w:t>postgres</w:t>
-      </w:r>
-      <w:proofErr w:type="spellEnd"/>
-      <w:r>
-        <w:t xml:space="preserve"> </w:t>
-      </w:r>
-      <w:proofErr w:type="spellStart"/>
-      <w:r>
-        <w:t>sql</w:t>
-      </w:r>
-      <w:proofErr w:type="spellEnd"/>
+        <w:t>Even though I set the index to country in the pandas dataframe, I needed to add an additional primary key column in postgres</w:t>
+      </w:r>
+      <w:r>
+        <w:t xml:space="preserve"> sql</w:t>
+      </w:r>
       <w:r>
         <w:t xml:space="preserve"> in order to allow the database to upload duplicate country values.</w:t>
       </w:r>
@@ -624,11 +538,9 @@
       <w:r>
         <w:t>reated the base "</w:t>
       </w:r>
-      <w:proofErr w:type="spellStart"/>
       <w:r>
         <w:t>etl-project_db</w:t>
       </w:r>
-      <w:proofErr w:type="spellEnd"/>
       <w:r>
         <w:t xml:space="preserve">" database in PostgreSQL. The </w:t>
       </w:r>
@@ -639,15 +551,7 @@
         <w:t xml:space="preserve"> </w:t>
       </w:r>
       <w:r>
-        <w:t xml:space="preserve">Ran the </w:t>
-      </w:r>
-      <w:proofErr w:type="spellStart"/>
-      <w:r>
-        <w:t>schema.sql</w:t>
-      </w:r>
-      <w:proofErr w:type="spellEnd"/>
-      <w:r>
-        <w:t xml:space="preserve"> file </w:t>
+        <w:t xml:space="preserve">Ran the schema.sql file </w:t>
       </w:r>
       <w:r>
         <w:t>in PostgreSQL to create the tables.</w:t>
@@ -658,13 +562,8 @@
       <w:r>
         <w:t xml:space="preserve">In the Jupyter Notebook, use </w:t>
       </w:r>
-      <w:proofErr w:type="spellStart"/>
-      <w:r>
-        <w:t>sqlalchemy</w:t>
-      </w:r>
-      <w:proofErr w:type="spellEnd"/>
-      <w:r>
-        <w:t xml:space="preserve"> to create an engine </w:t>
+      <w:r>
+        <w:t xml:space="preserve">sqlalchemy to create an engine </w:t>
       </w:r>
       <w:r>
         <w:t>and connect to the database.</w:t>
@@ -678,13 +577,8 @@
       <w:r>
         <w:t xml:space="preserve">pandas </w:t>
       </w:r>
-      <w:proofErr w:type="spellStart"/>
-      <w:r>
-        <w:t>to_sql</w:t>
-      </w:r>
-      <w:proofErr w:type="spellEnd"/>
-      <w:r>
-        <w:t xml:space="preserve"> </w:t>
+      <w:r>
+        <w:t xml:space="preserve">to_sql </w:t>
       </w:r>
       <w:r>
         <w:t xml:space="preserve">to load the cleaned data into the PostgreSQL database. </w:t>
@@ -759,19 +653,15 @@
         <w:lastRenderedPageBreak/>
         <w:t xml:space="preserve">This analysis focuses on income </w:t>
       </w:r>
-      <w:proofErr w:type="spellStart"/>
-      <w:r>
-        <w:t>inequailty</w:t>
-      </w:r>
-      <w:proofErr w:type="spellEnd"/>
+      <w:r>
+        <w:t>inequality</w:t>
+      </w:r>
       <w:r>
         <w:t xml:space="preserve"> as measured by the Gini Index* and its association with economic metrics such as GDP per capita, investments as a % of GDP, and tax revenue as a % of GDP. One </w:t>
       </w:r>
-      <w:proofErr w:type="spellStart"/>
-      <w:r>
-        <w:t>polical</w:t>
-      </w:r>
-      <w:proofErr w:type="spellEnd"/>
+      <w:r>
+        <w:t>political</w:t>
+      </w:r>
       <w:r>
         <w:t xml:space="preserve"> metric, EIU democracy index, is also included. The data is for years 2006 - 2016</w:t>
       </w:r>
@@ -784,15 +674,20 @@
           <w:bCs/>
         </w:rPr>
       </w:pPr>
-      <w:proofErr w:type="spellStart"/>
       <w:r>
         <w:rPr>
           <w:b/>
           <w:bCs/>
         </w:rPr>
-        <w:t>Covid</w:t>
-      </w:r>
-      <w:proofErr w:type="spellEnd"/>
+        <w:t>C</w:t>
+      </w:r>
+      <w:r>
+        <w:rPr>
+          <w:b/>
+          <w:bCs/>
+        </w:rPr>
+        <w:t>OVID</w:t>
+      </w:r>
       <w:r>
         <w:rPr>
           <w:b/>
@@ -1713,6 +1608,7 @@
   <w:style w:type="character" w:default="1" w:styleId="DefaultParagraphFont">
     <w:name w:val="Default Paragraph Font"/>
     <w:uiPriority w:val="1"/>
+    <w:semiHidden/>
     <w:unhideWhenUsed/>
   </w:style>
   <w:style w:type="table" w:default="1" w:styleId="TableNormal">
@@ -2069,21 +1965,6 @@
 </file>
 
 <file path=customXml/item1.xml><?xml version="1.0" encoding="utf-8"?>
-<p:properties xmlns:p="http://schemas.microsoft.com/office/2006/metadata/properties" xmlns:xsi="http://www.w3.org/2001/XMLSchema-instance" xmlns:pc="http://schemas.microsoft.com/office/infopath/2007/PartnerControls">
-  <documentManagement/>
-</p:properties>
-</file>
-
-<file path=customXml/item2.xml><?xml version="1.0" encoding="utf-8"?>
-<?mso-contentType ?>
-<FormTemplates xmlns="http://schemas.microsoft.com/sharepoint/v3/contenttype/forms">
-  <Display>DocumentLibraryForm</Display>
-  <Edit>DocumentLibraryForm</Edit>
-  <New>DocumentLibraryForm</New>
-</FormTemplates>
-</file>
-
-<file path=customXml/item3.xml><?xml version="1.0" encoding="utf-8"?>
 <ct:contentTypeSchema xmlns:ct="http://schemas.microsoft.com/office/2006/metadata/contentType" xmlns:ma="http://schemas.microsoft.com/office/2006/metadata/properties/metaAttributes" ct:_="" ma:_="" ma:contentTypeName="Document" ma:contentTypeID="0x010100F2552158F8185D44A8848B98AEA319AF" ma:contentTypeVersion="9" ma:contentTypeDescription="Create a new document." ma:contentTypeScope="" ma:versionID="4fc6f4e0575b20bce6ec4cfee2d20583">
   <xsd:schema xmlns:xsd="http://www.w3.org/2001/XMLSchema" xmlns:xs="http://www.w3.org/2001/XMLSchema" xmlns:p="http://schemas.microsoft.com/office/2006/metadata/properties" xmlns:ns3="a915fe38-2618-47b6-8303-829fb71466d5" targetNamespace="http://schemas.microsoft.com/office/2006/metadata/properties" ma:root="true" ma:fieldsID="828c6f148f25c4fe3612b5b29753df0b" ns3:_="">
     <xsd:import namespace="a915fe38-2618-47b6-8303-829fb71466d5"/>
@@ -2261,24 +2142,22 @@
 </ct:contentTypeSchema>
 </file>
 
-<file path=customXml/itemProps1.xml><?xml version="1.0" encoding="utf-8"?>
-<ds:datastoreItem xmlns:ds="http://schemas.openxmlformats.org/officeDocument/2006/customXml" ds:itemID="{25B50AD1-E5A8-4B21-8DBE-8F3E7490AC7A}">
-  <ds:schemaRefs>
-    <ds:schemaRef ds:uri="http://schemas.microsoft.com/office/2006/metadata/properties"/>
-    <ds:schemaRef ds:uri="http://schemas.microsoft.com/office/infopath/2007/PartnerControls"/>
-  </ds:schemaRefs>
-</ds:datastoreItem>
+<file path=customXml/item2.xml><?xml version="1.0" encoding="utf-8"?>
+<?mso-contentType ?>
+<FormTemplates xmlns="http://schemas.microsoft.com/sharepoint/v3/contenttype/forms">
+  <Display>DocumentLibraryForm</Display>
+  <Edit>DocumentLibraryForm</Edit>
+  <New>DocumentLibraryForm</New>
+</FormTemplates>
 </file>
 
-<file path=customXml/itemProps2.xml><?xml version="1.0" encoding="utf-8"?>
-<ds:datastoreItem xmlns:ds="http://schemas.openxmlformats.org/officeDocument/2006/customXml" ds:itemID="{65E68B66-8B9C-4621-8B91-421F03E6FA60}">
-  <ds:schemaRefs>
-    <ds:schemaRef ds:uri="http://schemas.microsoft.com/sharepoint/v3/contenttype/forms"/>
-  </ds:schemaRefs>
-</ds:datastoreItem>
+<file path=customXml/item3.xml><?xml version="1.0" encoding="utf-8"?>
+<p:properties xmlns:p="http://schemas.microsoft.com/office/2006/metadata/properties" xmlns:xsi="http://www.w3.org/2001/XMLSchema-instance" xmlns:pc="http://schemas.microsoft.com/office/infopath/2007/PartnerControls">
+  <documentManagement/>
+</p:properties>
 </file>
 
-<file path=customXml/itemProps3.xml><?xml version="1.0" encoding="utf-8"?>
+<file path=customXml/itemProps1.xml><?xml version="1.0" encoding="utf-8"?>
 <ds:datastoreItem xmlns:ds="http://schemas.openxmlformats.org/officeDocument/2006/customXml" ds:itemID="{7B0875C4-9D00-4245-B2D1-4099104C36AD}">
   <ds:schemaRefs>
     <ds:schemaRef ds:uri="http://schemas.microsoft.com/office/2006/metadata/contentType"/>
@@ -2294,4 +2173,21 @@
     <ds:schemaRef ds:uri="http://schemas.microsoft.com/internal/obd"/>
   </ds:schemaRefs>
 </ds:datastoreItem>
+</file>
+
+<file path=customXml/itemProps2.xml><?xml version="1.0" encoding="utf-8"?>
+<ds:datastoreItem xmlns:ds="http://schemas.openxmlformats.org/officeDocument/2006/customXml" ds:itemID="{65E68B66-8B9C-4621-8B91-421F03E6FA60}">
+  <ds:schemaRefs>
+    <ds:schemaRef ds:uri="http://schemas.microsoft.com/sharepoint/v3/contenttype/forms"/>
+  </ds:schemaRefs>
+</ds:datastoreItem>
+</file>
+
+<file path=customXml/itemProps3.xml><?xml version="1.0" encoding="utf-8"?>
+<ds:datastoreItem xmlns:ds="http://schemas.openxmlformats.org/officeDocument/2006/customXml" ds:itemID="{25B50AD1-E5A8-4B21-8DBE-8F3E7490AC7A}">
+  <ds:schemaRefs>
+    <ds:schemaRef ds:uri="http://schemas.microsoft.com/office/2006/metadata/properties"/>
+    <ds:schemaRef ds:uri="http://schemas.microsoft.com/office/infopath/2007/PartnerControls"/>
+  </ds:schemaRefs>
+</ds:datastoreItem>
 </file>
</xml_diff>

<commit_message>
update etl project report (mobility)
</commit_message>
<xml_diff>
--- a/ETL Project Report.docx
+++ b/ETL Project Report.docx
@@ -1,6 +1,6 @@
 
 <file path=word/document.xml><?xml version="1.0" encoding="utf-8"?>
-<w:document xmlns:wpc="http://schemas.microsoft.com/office/word/2010/wordprocessingCanvas" xmlns:cx="http://schemas.microsoft.com/office/drawing/2014/chartex" xmlns:cx1="http://schemas.microsoft.com/office/drawing/2015/9/8/chartex" xmlns:cx2="http://schemas.microsoft.com/office/drawing/2015/10/21/chartex" xmlns:cx3="http://schemas.microsoft.com/office/drawing/2016/5/9/chartex" xmlns:cx4="http://schemas.microsoft.com/office/drawing/2016/5/10/chartex" xmlns:cx5="http://schemas.microsoft.com/office/drawing/2016/5/11/chartex" xmlns:cx6="http://schemas.microsoft.com/office/drawing/2016/5/12/chartex" xmlns:cx7="http://schemas.microsoft.com/office/drawing/2016/5/13/chartex" xmlns:cx8="http://schemas.microsoft.com/office/drawing/2016/5/14/chartex" xmlns:mc="http://schemas.openxmlformats.org/markup-compatibility/2006" xmlns:aink="http://schemas.microsoft.com/office/drawing/2016/ink" xmlns:am3d="http://schemas.microsoft.com/office/drawing/2017/model3d" xmlns:o="urn:schemas-microsoft-com:office:office" xmlns:r="http://schemas.openxmlformats.org/officeDocument/2006/relationships" xmlns:m="http://schemas.openxmlformats.org/officeDocument/2006/math" xmlns:v="urn:schemas-microsoft-com:vml" xmlns:wp14="http://schemas.microsoft.com/office/word/2010/wordprocessingDrawing" xmlns:wp="http://schemas.openxmlformats.org/drawingml/2006/wordprocessingDrawing" xmlns:w10="urn:schemas-microsoft-com:office:word" xmlns:w="http://schemas.openxmlformats.org/wordprocessingml/2006/main" xmlns:w14="http://schemas.microsoft.com/office/word/2010/wordml" xmlns:w15="http://schemas.microsoft.com/office/word/2012/wordml" xmlns:w16cid="http://schemas.microsoft.com/office/word/2016/wordml/cid" xmlns:w16se="http://schemas.microsoft.com/office/word/2015/wordml/symex" xmlns:wpg="http://schemas.microsoft.com/office/word/2010/wordprocessingGroup" xmlns:wpi="http://schemas.microsoft.com/office/word/2010/wordprocessingInk" xmlns:wne="http://schemas.microsoft.com/office/word/2006/wordml" xmlns:wps="http://schemas.microsoft.com/office/word/2010/wordprocessingShape" mc:Ignorable="w14 w15 w16se w16cid wp14">
+<w:document xmlns:wpc="http://schemas.microsoft.com/office/word/2010/wordprocessingCanvas" xmlns:cx="http://schemas.microsoft.com/office/drawing/2014/chartex" xmlns:cx1="http://schemas.microsoft.com/office/drawing/2015/9/8/chartex" xmlns:cx2="http://schemas.microsoft.com/office/drawing/2015/10/21/chartex" xmlns:cx3="http://schemas.microsoft.com/office/drawing/2016/5/9/chartex" xmlns:cx4="http://schemas.microsoft.com/office/drawing/2016/5/10/chartex" xmlns:cx5="http://schemas.microsoft.com/office/drawing/2016/5/11/chartex" xmlns:cx6="http://schemas.microsoft.com/office/drawing/2016/5/12/chartex" xmlns:cx7="http://schemas.microsoft.com/office/drawing/2016/5/13/chartex" xmlns:cx8="http://schemas.microsoft.com/office/drawing/2016/5/14/chartex" xmlns:mc="http://schemas.openxmlformats.org/markup-compatibility/2006" xmlns:aink="http://schemas.microsoft.com/office/drawing/2016/ink" xmlns:am3d="http://schemas.microsoft.com/office/drawing/2017/model3d" xmlns:o="urn:schemas-microsoft-com:office:office" xmlns:r="http://schemas.openxmlformats.org/officeDocument/2006/relationships" xmlns:m="http://schemas.openxmlformats.org/officeDocument/2006/math" xmlns:v="urn:schemas-microsoft-com:vml" xmlns:wp14="http://schemas.microsoft.com/office/word/2010/wordprocessingDrawing" xmlns:wp="http://schemas.openxmlformats.org/drawingml/2006/wordprocessingDrawing" xmlns:w10="urn:schemas-microsoft-com:office:word" xmlns:w="http://schemas.openxmlformats.org/wordprocessingml/2006/main" xmlns:w14="http://schemas.microsoft.com/office/word/2010/wordml" xmlns:w15="http://schemas.microsoft.com/office/word/2012/wordml" xmlns:w16cex="http://schemas.microsoft.com/office/word/2018/wordml/cex" xmlns:w16cid="http://schemas.microsoft.com/office/word/2016/wordml/cid" xmlns:w16="http://schemas.microsoft.com/office/word/2018/wordml" xmlns:w16se="http://schemas.microsoft.com/office/word/2015/wordml/symex" xmlns:wpg="http://schemas.microsoft.com/office/word/2010/wordprocessingGroup" xmlns:wpi="http://schemas.microsoft.com/office/word/2010/wordprocessingInk" xmlns:wne="http://schemas.microsoft.com/office/word/2006/wordml" xmlns:wps="http://schemas.microsoft.com/office/word/2010/wordprocessingShape" mc:Ignorable="w14 w15 w16se w16cid w16 w16cex wp14">
   <w:body>
     <w:p>
       <w:pPr>
@@ -27,15 +27,7 @@
         <w:jc w:val="center"/>
       </w:pPr>
       <w:r>
-        <w:t xml:space="preserve">By Eliot </w:t>
-      </w:r>
-      <w:proofErr w:type="spellStart"/>
-      <w:r>
-        <w:t>Chern</w:t>
-      </w:r>
-      <w:proofErr w:type="spellEnd"/>
-      <w:r>
-        <w:t xml:space="preserve">, Sean Galloway, Cora </w:t>
+        <w:t xml:space="preserve">By Eliot Chern, Sean Galloway, Cora </w:t>
       </w:r>
       <w:proofErr w:type="spellStart"/>
       <w:r>
@@ -435,6 +427,501 @@
     <w:p/>
     <w:p/>
     <w:p/>
+    <w:p/>
+    <w:p>
+      <w:r>
+        <w:t xml:space="preserve">The </w:t>
+      </w:r>
+      <w:proofErr w:type="spellStart"/>
+      <w:r>
+        <w:t>covid</w:t>
+      </w:r>
+      <w:proofErr w:type="spellEnd"/>
+      <w:r>
+        <w:t xml:space="preserve"> </w:t>
+      </w:r>
+      <w:r>
+        <w:t xml:space="preserve">global mobility change </w:t>
+      </w:r>
+      <w:r>
+        <w:t>rate transformation involved the following steps:</w:t>
+      </w:r>
+      <w:r>
+        <w:t xml:space="preserve"> </w:t>
+      </w:r>
+    </w:p>
+    <w:p>
+      <w:pPr>
+        <w:pStyle w:val="ListParagraph"/>
+        <w:numPr>
+          <w:ilvl w:val="0"/>
+          <w:numId w:val="1"/>
+        </w:numPr>
+      </w:pPr>
+      <w:r>
+        <w:t xml:space="preserve">The original data had many columns, consolidated down to </w:t>
+      </w:r>
+      <w:r>
+        <w:t>"</w:t>
+      </w:r>
+      <w:proofErr w:type="spellStart"/>
+      <w:r>
+        <w:t>country_region</w:t>
+      </w:r>
+      <w:proofErr w:type="spellEnd"/>
+      <w:r>
+        <w:t>,"</w:t>
+      </w:r>
+      <w:r>
+        <w:t xml:space="preserve"> </w:t>
+      </w:r>
+      <w:r>
+        <w:t>"</w:t>
+      </w:r>
+      <w:r>
+        <w:t>date</w:t>
+      </w:r>
+      <w:r>
+        <w:t>"</w:t>
+      </w:r>
+      <w:r>
+        <w:t xml:space="preserve">, </w:t>
+      </w:r>
+      <w:r>
+        <w:t>"</w:t>
+      </w:r>
+      <w:proofErr w:type="spellStart"/>
+      <w:r>
+        <w:t>retail_and_recreation_percent_change_from_baseline</w:t>
+      </w:r>
+      <w:proofErr w:type="spellEnd"/>
+      <w:r>
+        <w:t>,"</w:t>
+      </w:r>
+      <w:r>
+        <w:t xml:space="preserve"> "</w:t>
+      </w:r>
+      <w:proofErr w:type="spellStart"/>
+      <w:r>
+        <w:t>grocery_and_pharmacy</w:t>
+      </w:r>
+      <w:r>
+        <w:t>_percent_change_from_baseline</w:t>
+      </w:r>
+      <w:proofErr w:type="spellEnd"/>
+      <w:r>
+        <w:t xml:space="preserve"> </w:t>
+      </w:r>
+      <w:r>
+        <w:t>"</w:t>
+      </w:r>
+      <w:r>
+        <w:t xml:space="preserve">, </w:t>
+      </w:r>
+      <w:r>
+        <w:t>"</w:t>
+      </w:r>
+      <w:proofErr w:type="spellStart"/>
+      <w:r>
+        <w:t>parks</w:t>
+      </w:r>
+      <w:r>
+        <w:t>_percent_change_from_baseline</w:t>
+      </w:r>
+      <w:proofErr w:type="spellEnd"/>
+      <w:r>
+        <w:t>"</w:t>
+      </w:r>
+      <w:r>
+        <w:t xml:space="preserve">, </w:t>
+      </w:r>
+      <w:r>
+        <w:t>"</w:t>
+      </w:r>
+      <w:proofErr w:type="spellStart"/>
+      <w:r>
+        <w:t>transit_stations</w:t>
+      </w:r>
+      <w:r>
+        <w:t>_percent_change_from_baseline</w:t>
+      </w:r>
+      <w:proofErr w:type="spellEnd"/>
+      <w:r>
+        <w:t>"</w:t>
+      </w:r>
+      <w:r>
+        <w:t xml:space="preserve">, </w:t>
+      </w:r>
+      <w:r>
+        <w:t>"</w:t>
+      </w:r>
+      <w:proofErr w:type="spellStart"/>
+      <w:r>
+        <w:t>workplaces</w:t>
+      </w:r>
+      <w:r>
+        <w:t>_percent_change_from_baseline</w:t>
+      </w:r>
+      <w:proofErr w:type="spellEnd"/>
+      <w:r>
+        <w:t>"</w:t>
+      </w:r>
+      <w:r>
+        <w:t xml:space="preserve">, and </w:t>
+      </w:r>
+      <w:r>
+        <w:t>"</w:t>
+      </w:r>
+      <w:proofErr w:type="spellStart"/>
+      <w:r>
+        <w:t>residential</w:t>
+      </w:r>
+      <w:r>
+        <w:t>_percent_change_from_baseline</w:t>
+      </w:r>
+      <w:proofErr w:type="spellEnd"/>
+      <w:r>
+        <w:t>"</w:t>
+      </w:r>
+      <w:r>
+        <w:t xml:space="preserve"> to save space in the database.</w:t>
+      </w:r>
+    </w:p>
+    <w:p>
+      <w:pPr>
+        <w:pStyle w:val="ListParagraph"/>
+        <w:numPr>
+          <w:ilvl w:val="0"/>
+          <w:numId w:val="1"/>
+        </w:numPr>
+      </w:pPr>
+      <w:r>
+        <w:t xml:space="preserve">Filter the rows to reflect the latest data </w:t>
+      </w:r>
+      <w:r>
+        <w:t>"</w:t>
+      </w:r>
+      <w:r>
+        <w:t>2021-01-05</w:t>
+      </w:r>
+      <w:r>
+        <w:t>"</w:t>
+      </w:r>
+      <w:r>
+        <w:t xml:space="preserve"> only.</w:t>
+      </w:r>
+    </w:p>
+    <w:p>
+      <w:pPr>
+        <w:pStyle w:val="ListParagraph"/>
+        <w:numPr>
+          <w:ilvl w:val="0"/>
+          <w:numId w:val="1"/>
+        </w:numPr>
+      </w:pPr>
+      <w:r>
+        <w:t xml:space="preserve">For a gross data cleanup, we used </w:t>
+      </w:r>
+      <w:proofErr w:type="spellStart"/>
+      <w:r>
+        <w:t>drop_duplicates</w:t>
+      </w:r>
+      <w:proofErr w:type="spellEnd"/>
+      <w:r>
+        <w:t xml:space="preserve"> and</w:t>
+      </w:r>
+      <w:r>
+        <w:t xml:space="preserve"> </w:t>
+      </w:r>
+      <w:proofErr w:type="spellStart"/>
+      <w:r>
+        <w:t>dropna</w:t>
+      </w:r>
+      <w:proofErr w:type="spellEnd"/>
+      <w:r>
+        <w:t>.</w:t>
+      </w:r>
+    </w:p>
+    <w:p>
+      <w:pPr>
+        <w:pStyle w:val="ListParagraph"/>
+        <w:numPr>
+          <w:ilvl w:val="0"/>
+          <w:numId w:val="1"/>
+        </w:numPr>
+      </w:pPr>
+      <w:r>
+        <w:t xml:space="preserve">Since we are only using the data from </w:t>
+      </w:r>
+      <w:r>
+        <w:t>"2021-01-05"</w:t>
+      </w:r>
+      <w:r>
+        <w:t xml:space="preserve">, I dropped </w:t>
+      </w:r>
+      <w:r>
+        <w:t>"date"</w:t>
+      </w:r>
+      <w:r>
+        <w:t xml:space="preserve"> column.</w:t>
+      </w:r>
+    </w:p>
+    <w:p>
+      <w:pPr>
+        <w:pStyle w:val="ListParagraph"/>
+        <w:numPr>
+          <w:ilvl w:val="0"/>
+          <w:numId w:val="1"/>
+        </w:numPr>
+      </w:pPr>
+      <w:r>
+        <w:t xml:space="preserve">The column names </w:t>
+      </w:r>
+      <w:r>
+        <w:t>are lengthy and may not necessarily reflect the data we want to present</w:t>
+      </w:r>
+      <w:r>
+        <w:t>.  Decided to do the following name changes:</w:t>
+      </w:r>
+    </w:p>
+    <w:p>
+      <w:pPr>
+        <w:pStyle w:val="ListParagraph"/>
+        <w:numPr>
+          <w:ilvl w:val="1"/>
+          <w:numId w:val="1"/>
+        </w:numPr>
+      </w:pPr>
+      <w:r>
+        <w:t>"</w:t>
+      </w:r>
+      <w:proofErr w:type="spellStart"/>
+      <w:r>
+        <w:t>country_region_code</w:t>
+      </w:r>
+      <w:proofErr w:type="spellEnd"/>
+      <w:r>
+        <w:t>": "country",</w:t>
+      </w:r>
+    </w:p>
+    <w:p>
+      <w:pPr>
+        <w:pStyle w:val="ListParagraph"/>
+        <w:numPr>
+          <w:ilvl w:val="1"/>
+          <w:numId w:val="1"/>
+        </w:numPr>
+      </w:pPr>
+      <w:r>
+        <w:t>"</w:t>
+      </w:r>
+      <w:r>
+        <w:t xml:space="preserve"> </w:t>
+      </w:r>
+      <w:proofErr w:type="spellStart"/>
+      <w:r>
+        <w:t>retail_and_recreation_percent_change_from_baseline</w:t>
+      </w:r>
+      <w:proofErr w:type="spellEnd"/>
+      <w:r>
+        <w:t xml:space="preserve"> </w:t>
+      </w:r>
+      <w:r>
+        <w:t>": "</w:t>
+      </w:r>
+      <w:proofErr w:type="spellStart"/>
+      <w:r>
+        <w:t>retail_and_recreation</w:t>
+      </w:r>
+      <w:proofErr w:type="spellEnd"/>
+      <w:r>
+        <w:t xml:space="preserve">", </w:t>
+      </w:r>
+    </w:p>
+    <w:p>
+      <w:pPr>
+        <w:pStyle w:val="ListParagraph"/>
+        <w:numPr>
+          <w:ilvl w:val="1"/>
+          <w:numId w:val="1"/>
+        </w:numPr>
+      </w:pPr>
+      <w:r>
+        <w:t>"</w:t>
+      </w:r>
+      <w:r>
+        <w:t xml:space="preserve"> </w:t>
+      </w:r>
+      <w:proofErr w:type="spellStart"/>
+      <w:r>
+        <w:t>grocery_and_pharmacy_percent_change_from_</w:t>
+      </w:r>
+      <w:r>
+        <w:t>baseline</w:t>
+      </w:r>
+      <w:proofErr w:type="spellEnd"/>
+      <w:r>
+        <w:t>": "</w:t>
+      </w:r>
+      <w:proofErr w:type="spellStart"/>
+      <w:r>
+        <w:t>grocery_and_pharmacy</w:t>
+      </w:r>
+      <w:proofErr w:type="spellEnd"/>
+      <w:r>
+        <w:t>"</w:t>
+      </w:r>
+      <w:r>
+        <w:t>,</w:t>
+      </w:r>
+    </w:p>
+    <w:p>
+      <w:pPr>
+        <w:pStyle w:val="ListParagraph"/>
+        <w:numPr>
+          <w:ilvl w:val="1"/>
+          <w:numId w:val="1"/>
+        </w:numPr>
+      </w:pPr>
+      <w:r>
+        <w:t>"</w:t>
+      </w:r>
+      <w:r>
+        <w:t xml:space="preserve"> </w:t>
+      </w:r>
+      <w:proofErr w:type="spellStart"/>
+      <w:r>
+        <w:t>parks_percent_change_from_baseline</w:t>
+      </w:r>
+      <w:proofErr w:type="spellEnd"/>
+      <w:r>
+        <w:t xml:space="preserve"> </w:t>
+      </w:r>
+      <w:r>
+        <w:t>": "</w:t>
+      </w:r>
+      <w:r>
+        <w:t>parks</w:t>
+      </w:r>
+      <w:r>
+        <w:t xml:space="preserve">", </w:t>
+      </w:r>
+    </w:p>
+    <w:p>
+      <w:pPr>
+        <w:pStyle w:val="ListParagraph"/>
+        <w:numPr>
+          <w:ilvl w:val="1"/>
+          <w:numId w:val="1"/>
+        </w:numPr>
+      </w:pPr>
+      <w:r>
+        <w:t>"</w:t>
+      </w:r>
+      <w:r>
+        <w:t xml:space="preserve"> </w:t>
+      </w:r>
+      <w:proofErr w:type="spellStart"/>
+      <w:r>
+        <w:t>transit_stations_percent_change_from_baseline</w:t>
+      </w:r>
+      <w:proofErr w:type="spellEnd"/>
+      <w:r>
+        <w:t xml:space="preserve"> </w:t>
+      </w:r>
+      <w:r>
+        <w:t>": "</w:t>
+      </w:r>
+      <w:proofErr w:type="spellStart"/>
+      <w:r>
+        <w:t>transit_stations</w:t>
+      </w:r>
+      <w:proofErr w:type="spellEnd"/>
+      <w:r>
+        <w:t xml:space="preserve">", </w:t>
+      </w:r>
+    </w:p>
+    <w:p>
+      <w:pPr>
+        <w:pStyle w:val="ListParagraph"/>
+        <w:numPr>
+          <w:ilvl w:val="1"/>
+          <w:numId w:val="1"/>
+        </w:numPr>
+      </w:pPr>
+      <w:r>
+        <w:t>"</w:t>
+      </w:r>
+      <w:r>
+        <w:t xml:space="preserve"> </w:t>
+      </w:r>
+      <w:proofErr w:type="spellStart"/>
+      <w:r>
+        <w:t>workplaces_percent_change_from_baseline</w:t>
+      </w:r>
+      <w:proofErr w:type="spellEnd"/>
+      <w:r>
+        <w:t xml:space="preserve"> </w:t>
+      </w:r>
+      <w:r>
+        <w:t>": "</w:t>
+      </w:r>
+      <w:r>
+        <w:t>workplaces</w:t>
+      </w:r>
+      <w:r>
+        <w:t xml:space="preserve">", </w:t>
+      </w:r>
+    </w:p>
+    <w:p>
+      <w:pPr>
+        <w:pStyle w:val="ListParagraph"/>
+        <w:numPr>
+          <w:ilvl w:val="1"/>
+          <w:numId w:val="1"/>
+        </w:numPr>
+      </w:pPr>
+      <w:r>
+        <w:t>"</w:t>
+      </w:r>
+      <w:r>
+        <w:t xml:space="preserve"> </w:t>
+      </w:r>
+      <w:proofErr w:type="spellStart"/>
+      <w:r>
+        <w:t>residential_percent_change_from_baseline</w:t>
+      </w:r>
+      <w:proofErr w:type="spellEnd"/>
+      <w:r>
+        <w:t xml:space="preserve"> </w:t>
+      </w:r>
+      <w:r>
+        <w:t>": "</w:t>
+      </w:r>
+      <w:r>
+        <w:t>residential</w:t>
+      </w:r>
+      <w:r>
+        <w:t xml:space="preserve">" </w:t>
+      </w:r>
+    </w:p>
+    <w:p>
+      <w:pPr>
+        <w:pStyle w:val="ListParagraph"/>
+        <w:numPr>
+          <w:ilvl w:val="0"/>
+          <w:numId w:val="1"/>
+        </w:numPr>
+      </w:pPr>
+      <w:r>
+        <w:t>Since this is a country-specific database, set "country" to the index.</w:t>
+      </w:r>
+    </w:p>
+    <w:p/>
+    <w:p/>
+    <w:p/>
+    <w:p/>
+    <w:p/>
     <w:p>
       <w:pPr>
         <w:rPr>
@@ -451,7 +938,6 @@
           <w:sz w:val="28"/>
           <w:szCs w:val="28"/>
         </w:rPr>
-        <w:lastRenderedPageBreak/>
         <w:t>Loading:</w:t>
       </w:r>
     </w:p>
@@ -558,8 +1044,6 @@
           <w:szCs w:val="28"/>
         </w:rPr>
       </w:pPr>
-      <w:bookmarkStart w:id="0" w:name="_GoBack"/>
-      <w:bookmarkEnd w:id="0"/>
       <w:r>
         <w:rPr>
           <w:b/>
@@ -604,6 +1088,7 @@
     </w:p>
     <w:p>
       <w:r>
+        <w:lastRenderedPageBreak/>
         <w:t xml:space="preserve">This analysis focuses on income </w:t>
       </w:r>
       <w:proofErr w:type="spellStart"/>
@@ -620,13 +1105,7 @@
       </w:r>
       <w:proofErr w:type="spellEnd"/>
       <w:r>
-        <w:t xml:space="preserve"> metric, EIU democracy index, is also included.</w:t>
-      </w:r>
-      <w:r>
-        <w:t xml:space="preserve"> </w:t>
-      </w:r>
-      <w:r>
-        <w:t>The data is for years 2006 - 2016</w:t>
+        <w:t xml:space="preserve"> metric, EIU democracy index, is also included. The data is for years 2006 - 2016</w:t>
       </w:r>
     </w:p>
     <w:p/>
@@ -660,7 +1139,19 @@
           <w:rPr>
             <w:rStyle w:val="Hyperlink"/>
           </w:rPr>
-          <w:t>https://www.kaggle.com/paultimothymooney/coronavirus-covid19-mortality-rate-by-country?select=global_covid19_mortality_rates.csv</w:t>
+          <w:t>https://www.kaggle.com/paul</w:t>
+        </w:r>
+        <w:r>
+          <w:rPr>
+            <w:rStyle w:val="Hyperlink"/>
+          </w:rPr>
+          <w:t>t</w:t>
+        </w:r>
+        <w:r>
+          <w:rPr>
+            <w:rStyle w:val="Hyperlink"/>
+          </w:rPr>
+          <w:t>imothymooney/coronavirus-covid19-mortality-rate-by-country?select=global_covid19_mortality_rates.csv</w:t>
         </w:r>
       </w:hyperlink>
     </w:p>
@@ -675,6 +1166,61 @@
         <w:t>Coronavirus COVID-19 confirmed cases, deaths, case mortality ratios, country, latitude, and longitude.</w:t>
       </w:r>
     </w:p>
+    <w:p/>
+    <w:p>
+      <w:pPr>
+        <w:rPr>
+          <w:b/>
+          <w:bCs/>
+        </w:rPr>
+      </w:pPr>
+      <w:r>
+        <w:rPr>
+          <w:b/>
+          <w:bCs/>
+        </w:rPr>
+        <w:t>Covid</w:t>
+      </w:r>
+      <w:r>
+        <w:rPr>
+          <w:b/>
+          <w:bCs/>
+        </w:rPr>
+        <w:t>-19 Community Mobility Reports</w:t>
+      </w:r>
+      <w:r>
+        <w:rPr>
+          <w:b/>
+          <w:bCs/>
+        </w:rPr>
+        <w:t xml:space="preserve"> (Global)</w:t>
+      </w:r>
+    </w:p>
+    <w:p>
+      <w:hyperlink r:id="rId12" w:history="1">
+        <w:r>
+          <w:rPr>
+            <w:rStyle w:val="Hyperlink"/>
+          </w:rPr>
+          <w:t>https://www.gstatic.com/covid19/mobility/Global_Mobility_Report.csv</w:t>
+        </w:r>
+      </w:hyperlink>
+    </w:p>
+    <w:p>
+      <w:r>
+        <w:t xml:space="preserve">The community mobility reports show movement trends by region, across different categories of places such as, recreation, parks, workplaces, and residential. The reports log the change in percentage daily against a baseline. The baseline </w:t>
+      </w:r>
+      <w:r>
+        <w:t xml:space="preserve">is made of days in </w:t>
+      </w:r>
+      <w:r>
+        <w:t xml:space="preserve">the </w:t>
+      </w:r>
+      <w:r>
+        <w:t>recent period, before widespread disruption as communities responded to Covid-19, which is the median value from the 5-week period Jan 3 – Feb 6, 2020.</w:t>
+      </w:r>
+    </w:p>
+    <w:p/>
     <w:sectPr>
       <w:pgSz w:w="12240" w:h="15840"/>
       <w:pgMar w:top="1440" w:right="1440" w:bottom="1440" w:left="1440" w:header="720" w:footer="720" w:gutter="0"/>
@@ -686,7 +1232,7 @@
 </file>
 
 <file path=word/endnotes.xml><?xml version="1.0" encoding="utf-8"?>
-<w:endnotes xmlns:wpc="http://schemas.microsoft.com/office/word/2010/wordprocessingCanvas" xmlns:cx="http://schemas.microsoft.com/office/drawing/2014/chartex" xmlns:cx1="http://schemas.microsoft.com/office/drawing/2015/9/8/chartex" xmlns:cx2="http://schemas.microsoft.com/office/drawing/2015/10/21/chartex" xmlns:cx3="http://schemas.microsoft.com/office/drawing/2016/5/9/chartex" xmlns:cx4="http://schemas.microsoft.com/office/drawing/2016/5/10/chartex" xmlns:cx5="http://schemas.microsoft.com/office/drawing/2016/5/11/chartex" xmlns:cx6="http://schemas.microsoft.com/office/drawing/2016/5/12/chartex" xmlns:cx7="http://schemas.microsoft.com/office/drawing/2016/5/13/chartex" xmlns:cx8="http://schemas.microsoft.com/office/drawing/2016/5/14/chartex" xmlns:mc="http://schemas.openxmlformats.org/markup-compatibility/2006" xmlns:aink="http://schemas.microsoft.com/office/drawing/2016/ink" xmlns:am3d="http://schemas.microsoft.com/office/drawing/2017/model3d" xmlns:o="urn:schemas-microsoft-com:office:office" xmlns:r="http://schemas.openxmlformats.org/officeDocument/2006/relationships" xmlns:m="http://schemas.openxmlformats.org/officeDocument/2006/math" xmlns:v="urn:schemas-microsoft-com:vml" xmlns:wp14="http://schemas.microsoft.com/office/word/2010/wordprocessingDrawing" xmlns:wp="http://schemas.openxmlformats.org/drawingml/2006/wordprocessingDrawing" xmlns:w10="urn:schemas-microsoft-com:office:word" xmlns:w="http://schemas.openxmlformats.org/wordprocessingml/2006/main" xmlns:w14="http://schemas.microsoft.com/office/word/2010/wordml" xmlns:w15="http://schemas.microsoft.com/office/word/2012/wordml" xmlns:w16cid="http://schemas.microsoft.com/office/word/2016/wordml/cid" xmlns:w16se="http://schemas.microsoft.com/office/word/2015/wordml/symex" xmlns:wpg="http://schemas.microsoft.com/office/word/2010/wordprocessingGroup" xmlns:wpi="http://schemas.microsoft.com/office/word/2010/wordprocessingInk" xmlns:wne="http://schemas.microsoft.com/office/word/2006/wordml" xmlns:wps="http://schemas.microsoft.com/office/word/2010/wordprocessingShape" mc:Ignorable="w14 w15 w16se w16cid wp14">
+<w:endnotes xmlns:wpc="http://schemas.microsoft.com/office/word/2010/wordprocessingCanvas" xmlns:cx="http://schemas.microsoft.com/office/drawing/2014/chartex" xmlns:cx1="http://schemas.microsoft.com/office/drawing/2015/9/8/chartex" xmlns:cx2="http://schemas.microsoft.com/office/drawing/2015/10/21/chartex" xmlns:cx3="http://schemas.microsoft.com/office/drawing/2016/5/9/chartex" xmlns:cx4="http://schemas.microsoft.com/office/drawing/2016/5/10/chartex" xmlns:cx5="http://schemas.microsoft.com/office/drawing/2016/5/11/chartex" xmlns:cx6="http://schemas.microsoft.com/office/drawing/2016/5/12/chartex" xmlns:cx7="http://schemas.microsoft.com/office/drawing/2016/5/13/chartex" xmlns:cx8="http://schemas.microsoft.com/office/drawing/2016/5/14/chartex" xmlns:mc="http://schemas.openxmlformats.org/markup-compatibility/2006" xmlns:aink="http://schemas.microsoft.com/office/drawing/2016/ink" xmlns:am3d="http://schemas.microsoft.com/office/drawing/2017/model3d" xmlns:o="urn:schemas-microsoft-com:office:office" xmlns:r="http://schemas.openxmlformats.org/officeDocument/2006/relationships" xmlns:m="http://schemas.openxmlformats.org/officeDocument/2006/math" xmlns:v="urn:schemas-microsoft-com:vml" xmlns:wp14="http://schemas.microsoft.com/office/word/2010/wordprocessingDrawing" xmlns:wp="http://schemas.openxmlformats.org/drawingml/2006/wordprocessingDrawing" xmlns:w10="urn:schemas-microsoft-com:office:word" xmlns:w="http://schemas.openxmlformats.org/wordprocessingml/2006/main" xmlns:w14="http://schemas.microsoft.com/office/word/2010/wordml" xmlns:w15="http://schemas.microsoft.com/office/word/2012/wordml" xmlns:w16cex="http://schemas.microsoft.com/office/word/2018/wordml/cex" xmlns:w16cid="http://schemas.microsoft.com/office/word/2016/wordml/cid" xmlns:w16="http://schemas.microsoft.com/office/word/2018/wordml" xmlns:w16se="http://schemas.microsoft.com/office/word/2015/wordml/symex" xmlns:wpg="http://schemas.microsoft.com/office/word/2010/wordprocessingGroup" xmlns:wpi="http://schemas.microsoft.com/office/word/2010/wordprocessingInk" xmlns:wne="http://schemas.microsoft.com/office/word/2006/wordml" xmlns:wps="http://schemas.microsoft.com/office/word/2010/wordprocessingShape" mc:Ignorable="w14 w15 w16se w16cid w16 w16cex wp14">
   <w:endnote w:type="separator" w:id="-1">
     <w:p>
       <w:pPr>
@@ -711,7 +1257,7 @@
 </file>
 
 <file path=word/footnotes.xml><?xml version="1.0" encoding="utf-8"?>
-<w:footnotes xmlns:wpc="http://schemas.microsoft.com/office/word/2010/wordprocessingCanvas" xmlns:cx="http://schemas.microsoft.com/office/drawing/2014/chartex" xmlns:cx1="http://schemas.microsoft.com/office/drawing/2015/9/8/chartex" xmlns:cx2="http://schemas.microsoft.com/office/drawing/2015/10/21/chartex" xmlns:cx3="http://schemas.microsoft.com/office/drawing/2016/5/9/chartex" xmlns:cx4="http://schemas.microsoft.com/office/drawing/2016/5/10/chartex" xmlns:cx5="http://schemas.microsoft.com/office/drawing/2016/5/11/chartex" xmlns:cx6="http://schemas.microsoft.com/office/drawing/2016/5/12/chartex" xmlns:cx7="http://schemas.microsoft.com/office/drawing/2016/5/13/chartex" xmlns:cx8="http://schemas.microsoft.com/office/drawing/2016/5/14/chartex" xmlns:mc="http://schemas.openxmlformats.org/markup-compatibility/2006" xmlns:aink="http://schemas.microsoft.com/office/drawing/2016/ink" xmlns:am3d="http://schemas.microsoft.com/office/drawing/2017/model3d" xmlns:o="urn:schemas-microsoft-com:office:office" xmlns:r="http://schemas.openxmlformats.org/officeDocument/2006/relationships" xmlns:m="http://schemas.openxmlformats.org/officeDocument/2006/math" xmlns:v="urn:schemas-microsoft-com:vml" xmlns:wp14="http://schemas.microsoft.com/office/word/2010/wordprocessingDrawing" xmlns:wp="http://schemas.openxmlformats.org/drawingml/2006/wordprocessingDrawing" xmlns:w10="urn:schemas-microsoft-com:office:word" xmlns:w="http://schemas.openxmlformats.org/wordprocessingml/2006/main" xmlns:w14="http://schemas.microsoft.com/office/word/2010/wordml" xmlns:w15="http://schemas.microsoft.com/office/word/2012/wordml" xmlns:w16cid="http://schemas.microsoft.com/office/word/2016/wordml/cid" xmlns:w16se="http://schemas.microsoft.com/office/word/2015/wordml/symex" xmlns:wpg="http://schemas.microsoft.com/office/word/2010/wordprocessingGroup" xmlns:wpi="http://schemas.microsoft.com/office/word/2010/wordprocessingInk" xmlns:wne="http://schemas.microsoft.com/office/word/2006/wordml" xmlns:wps="http://schemas.microsoft.com/office/word/2010/wordprocessingShape" mc:Ignorable="w14 w15 w16se w16cid wp14">
+<w:footnotes xmlns:wpc="http://schemas.microsoft.com/office/word/2010/wordprocessingCanvas" xmlns:cx="http://schemas.microsoft.com/office/drawing/2014/chartex" xmlns:cx1="http://schemas.microsoft.com/office/drawing/2015/9/8/chartex" xmlns:cx2="http://schemas.microsoft.com/office/drawing/2015/10/21/chartex" xmlns:cx3="http://schemas.microsoft.com/office/drawing/2016/5/9/chartex" xmlns:cx4="http://schemas.microsoft.com/office/drawing/2016/5/10/chartex" xmlns:cx5="http://schemas.microsoft.com/office/drawing/2016/5/11/chartex" xmlns:cx6="http://schemas.microsoft.com/office/drawing/2016/5/12/chartex" xmlns:cx7="http://schemas.microsoft.com/office/drawing/2016/5/13/chartex" xmlns:cx8="http://schemas.microsoft.com/office/drawing/2016/5/14/chartex" xmlns:mc="http://schemas.openxmlformats.org/markup-compatibility/2006" xmlns:aink="http://schemas.microsoft.com/office/drawing/2016/ink" xmlns:am3d="http://schemas.microsoft.com/office/drawing/2017/model3d" xmlns:o="urn:schemas-microsoft-com:office:office" xmlns:r="http://schemas.openxmlformats.org/officeDocument/2006/relationships" xmlns:m="http://schemas.openxmlformats.org/officeDocument/2006/math" xmlns:v="urn:schemas-microsoft-com:vml" xmlns:wp14="http://schemas.microsoft.com/office/word/2010/wordprocessingDrawing" xmlns:wp="http://schemas.openxmlformats.org/drawingml/2006/wordprocessingDrawing" xmlns:w10="urn:schemas-microsoft-com:office:word" xmlns:w="http://schemas.openxmlformats.org/wordprocessingml/2006/main" xmlns:w14="http://schemas.microsoft.com/office/word/2010/wordml" xmlns:w15="http://schemas.microsoft.com/office/word/2012/wordml" xmlns:w16cex="http://schemas.microsoft.com/office/word/2018/wordml/cex" xmlns:w16cid="http://schemas.microsoft.com/office/word/2016/wordml/cid" xmlns:w16="http://schemas.microsoft.com/office/word/2018/wordml" xmlns:w16se="http://schemas.microsoft.com/office/word/2015/wordml/symex" xmlns:wpg="http://schemas.microsoft.com/office/word/2010/wordprocessingGroup" xmlns:wpi="http://schemas.microsoft.com/office/word/2010/wordprocessingInk" xmlns:wne="http://schemas.microsoft.com/office/word/2006/wordml" xmlns:wps="http://schemas.microsoft.com/office/word/2010/wordprocessingShape" mc:Ignorable="w14 w15 w16se w16cid w16 w16cex wp14">
   <w:footnote w:type="separator" w:id="-1">
     <w:p>
       <w:pPr>
@@ -736,7 +1282,7 @@
 </file>
 
 <file path=word/numbering.xml><?xml version="1.0" encoding="utf-8"?>
-<w:numbering xmlns:wpc="http://schemas.microsoft.com/office/word/2010/wordprocessingCanvas" xmlns:cx="http://schemas.microsoft.com/office/drawing/2014/chartex" xmlns:cx1="http://schemas.microsoft.com/office/drawing/2015/9/8/chartex" xmlns:cx2="http://schemas.microsoft.com/office/drawing/2015/10/21/chartex" xmlns:cx3="http://schemas.microsoft.com/office/drawing/2016/5/9/chartex" xmlns:cx4="http://schemas.microsoft.com/office/drawing/2016/5/10/chartex" xmlns:cx5="http://schemas.microsoft.com/office/drawing/2016/5/11/chartex" xmlns:cx6="http://schemas.microsoft.com/office/drawing/2016/5/12/chartex" xmlns:cx7="http://schemas.microsoft.com/office/drawing/2016/5/13/chartex" xmlns:cx8="http://schemas.microsoft.com/office/drawing/2016/5/14/chartex" xmlns:mc="http://schemas.openxmlformats.org/markup-compatibility/2006" xmlns:aink="http://schemas.microsoft.com/office/drawing/2016/ink" xmlns:am3d="http://schemas.microsoft.com/office/drawing/2017/model3d" xmlns:o="urn:schemas-microsoft-com:office:office" xmlns:r="http://schemas.openxmlformats.org/officeDocument/2006/relationships" xmlns:m="http://schemas.openxmlformats.org/officeDocument/2006/math" xmlns:v="urn:schemas-microsoft-com:vml" xmlns:wp14="http://schemas.microsoft.com/office/word/2010/wordprocessingDrawing" xmlns:wp="http://schemas.openxmlformats.org/drawingml/2006/wordprocessingDrawing" xmlns:w10="urn:schemas-microsoft-com:office:word" xmlns:w="http://schemas.openxmlformats.org/wordprocessingml/2006/main" xmlns:w14="http://schemas.microsoft.com/office/word/2010/wordml" xmlns:w15="http://schemas.microsoft.com/office/word/2012/wordml" xmlns:w16cid="http://schemas.microsoft.com/office/word/2016/wordml/cid" xmlns:w16se="http://schemas.microsoft.com/office/word/2015/wordml/symex" xmlns:wpg="http://schemas.microsoft.com/office/word/2010/wordprocessingGroup" xmlns:wpi="http://schemas.microsoft.com/office/word/2010/wordprocessingInk" xmlns:wne="http://schemas.microsoft.com/office/word/2006/wordml" xmlns:wps="http://schemas.microsoft.com/office/word/2010/wordprocessingShape" mc:Ignorable="w14 w15 w16se w16cid wp14">
+<w:numbering xmlns:wpc="http://schemas.microsoft.com/office/word/2010/wordprocessingCanvas" xmlns:cx="http://schemas.microsoft.com/office/drawing/2014/chartex" xmlns:cx1="http://schemas.microsoft.com/office/drawing/2015/9/8/chartex" xmlns:cx2="http://schemas.microsoft.com/office/drawing/2015/10/21/chartex" xmlns:cx3="http://schemas.microsoft.com/office/drawing/2016/5/9/chartex" xmlns:cx4="http://schemas.microsoft.com/office/drawing/2016/5/10/chartex" xmlns:cx5="http://schemas.microsoft.com/office/drawing/2016/5/11/chartex" xmlns:cx6="http://schemas.microsoft.com/office/drawing/2016/5/12/chartex" xmlns:cx7="http://schemas.microsoft.com/office/drawing/2016/5/13/chartex" xmlns:cx8="http://schemas.microsoft.com/office/drawing/2016/5/14/chartex" xmlns:mc="http://schemas.openxmlformats.org/markup-compatibility/2006" xmlns:aink="http://schemas.microsoft.com/office/drawing/2016/ink" xmlns:am3d="http://schemas.microsoft.com/office/drawing/2017/model3d" xmlns:o="urn:schemas-microsoft-com:office:office" xmlns:r="http://schemas.openxmlformats.org/officeDocument/2006/relationships" xmlns:m="http://schemas.openxmlformats.org/officeDocument/2006/math" xmlns:v="urn:schemas-microsoft-com:vml" xmlns:wp14="http://schemas.microsoft.com/office/word/2010/wordprocessingDrawing" xmlns:wp="http://schemas.openxmlformats.org/drawingml/2006/wordprocessingDrawing" xmlns:w10="urn:schemas-microsoft-com:office:word" xmlns:w="http://schemas.openxmlformats.org/wordprocessingml/2006/main" xmlns:w14="http://schemas.microsoft.com/office/word/2010/wordml" xmlns:w15="http://schemas.microsoft.com/office/word/2012/wordml" xmlns:w16cex="http://schemas.microsoft.com/office/word/2018/wordml/cex" xmlns:w16cid="http://schemas.microsoft.com/office/word/2016/wordml/cid" xmlns:w16="http://schemas.microsoft.com/office/word/2018/wordml" xmlns:w16se="http://schemas.microsoft.com/office/word/2015/wordml/symex" xmlns:wpg="http://schemas.microsoft.com/office/word/2010/wordprocessingGroup" xmlns:wpi="http://schemas.microsoft.com/office/word/2010/wordprocessingInk" xmlns:wne="http://schemas.microsoft.com/office/word/2006/wordml" xmlns:wps="http://schemas.microsoft.com/office/word/2010/wordprocessingShape" mc:Ignorable="w14 w15 w16se w16cid w16 w16cex wp14">
   <w:abstractNum w:abstractNumId="0" w15:restartNumberingAfterBreak="0">
     <w:nsid w:val="1AA01870"/>
     <w:multiLevelType w:val="hybridMultilevel"/>
@@ -971,7 +1517,7 @@
 </file>
 
 <file path=word/styles.xml><?xml version="1.0" encoding="utf-8"?>
-<w:styles xmlns:mc="http://schemas.openxmlformats.org/markup-compatibility/2006" xmlns:r="http://schemas.openxmlformats.org/officeDocument/2006/relationships" xmlns:w="http://schemas.openxmlformats.org/wordprocessingml/2006/main" xmlns:w14="http://schemas.microsoft.com/office/word/2010/wordml" xmlns:w15="http://schemas.microsoft.com/office/word/2012/wordml" xmlns:w16cid="http://schemas.microsoft.com/office/word/2016/wordml/cid" xmlns:w16se="http://schemas.microsoft.com/office/word/2015/wordml/symex" mc:Ignorable="w14 w15 w16se w16cid">
+<w:styles xmlns:mc="http://schemas.openxmlformats.org/markup-compatibility/2006" xmlns:r="http://schemas.openxmlformats.org/officeDocument/2006/relationships" xmlns:w="http://schemas.openxmlformats.org/wordprocessingml/2006/main" xmlns:w14="http://schemas.microsoft.com/office/word/2010/wordml" xmlns:w15="http://schemas.microsoft.com/office/word/2012/wordml" xmlns:w16cex="http://schemas.microsoft.com/office/word/2018/wordml/cex" xmlns:w16cid="http://schemas.microsoft.com/office/word/2016/wordml/cid" xmlns:w16="http://schemas.microsoft.com/office/word/2018/wordml" xmlns:w16se="http://schemas.microsoft.com/office/word/2015/wordml/symex" mc:Ignorable="w14 w15 w16se w16cid w16 w16cex">
   <w:docDefaults>
     <w:rPrDefault>
       <w:rPr>
@@ -1430,6 +1976,18 @@
       <w:shd w:val="clear" w:color="auto" w:fill="E1DFDD"/>
     </w:rPr>
   </w:style>
+  <w:style w:type="character" w:styleId="FollowedHyperlink">
+    <w:name w:val="FollowedHyperlink"/>
+    <w:basedOn w:val="DefaultParagraphFont"/>
+    <w:uiPriority w:val="99"/>
+    <w:semiHidden/>
+    <w:unhideWhenUsed/>
+    <w:rsid w:val="00576F57"/>
+    <w:rPr>
+      <w:color w:val="954F72" w:themeColor="followedHyperlink"/>
+      <w:u w:val="single"/>
+    </w:rPr>
+  </w:style>
 </w:styles>
 </file>
 
@@ -1729,6 +2287,21 @@
 </file>
 
 <file path=customXml/item1.xml><?xml version="1.0" encoding="utf-8"?>
+<p:properties xmlns:p="http://schemas.microsoft.com/office/2006/metadata/properties" xmlns:xsi="http://www.w3.org/2001/XMLSchema-instance" xmlns:pc="http://schemas.microsoft.com/office/infopath/2007/PartnerControls">
+  <documentManagement/>
+</p:properties>
+</file>
+
+<file path=customXml/item2.xml><?xml version="1.0" encoding="utf-8"?>
+<?mso-contentType ?>
+<FormTemplates xmlns="http://schemas.microsoft.com/sharepoint/v3/contenttype/forms">
+  <Display>DocumentLibraryForm</Display>
+  <Edit>DocumentLibraryForm</Edit>
+  <New>DocumentLibraryForm</New>
+</FormTemplates>
+</file>
+
+<file path=customXml/item3.xml><?xml version="1.0" encoding="utf-8"?>
 <ct:contentTypeSchema xmlns:ct="http://schemas.microsoft.com/office/2006/metadata/contentType" xmlns:ma="http://schemas.microsoft.com/office/2006/metadata/properties/metaAttributes" ct:_="" ma:_="" ma:contentTypeName="Document" ma:contentTypeID="0x010100F2552158F8185D44A8848B98AEA319AF" ma:contentTypeVersion="9" ma:contentTypeDescription="Create a new document." ma:contentTypeScope="" ma:versionID="4fc6f4e0575b20bce6ec4cfee2d20583">
   <xsd:schema xmlns:xsd="http://www.w3.org/2001/XMLSchema" xmlns:xs="http://www.w3.org/2001/XMLSchema" xmlns:p="http://schemas.microsoft.com/office/2006/metadata/properties" xmlns:ns3="a915fe38-2618-47b6-8303-829fb71466d5" targetNamespace="http://schemas.microsoft.com/office/2006/metadata/properties" ma:root="true" ma:fieldsID="828c6f148f25c4fe3612b5b29753df0b" ns3:_="">
     <xsd:import namespace="a915fe38-2618-47b6-8303-829fb71466d5"/>
@@ -1906,22 +2479,24 @@
 </ct:contentTypeSchema>
 </file>
 
-<file path=customXml/item2.xml><?xml version="1.0" encoding="utf-8"?>
-<?mso-contentType ?>
-<FormTemplates xmlns="http://schemas.microsoft.com/sharepoint/v3/contenttype/forms">
-  <Display>DocumentLibraryForm</Display>
-  <Edit>DocumentLibraryForm</Edit>
-  <New>DocumentLibraryForm</New>
-</FormTemplates>
+<file path=customXml/itemProps1.xml><?xml version="1.0" encoding="utf-8"?>
+<ds:datastoreItem xmlns:ds="http://schemas.openxmlformats.org/officeDocument/2006/customXml" ds:itemID="{25B50AD1-E5A8-4B21-8DBE-8F3E7490AC7A}">
+  <ds:schemaRefs>
+    <ds:schemaRef ds:uri="http://schemas.microsoft.com/office/2006/metadata/properties"/>
+    <ds:schemaRef ds:uri="http://schemas.microsoft.com/office/infopath/2007/PartnerControls"/>
+  </ds:schemaRefs>
+</ds:datastoreItem>
 </file>
 
-<file path=customXml/item3.xml><?xml version="1.0" encoding="utf-8"?>
-<p:properties xmlns:p="http://schemas.microsoft.com/office/2006/metadata/properties" xmlns:xsi="http://www.w3.org/2001/XMLSchema-instance" xmlns:pc="http://schemas.microsoft.com/office/infopath/2007/PartnerControls">
-  <documentManagement/>
-</p:properties>
+<file path=customXml/itemProps2.xml><?xml version="1.0" encoding="utf-8"?>
+<ds:datastoreItem xmlns:ds="http://schemas.openxmlformats.org/officeDocument/2006/customXml" ds:itemID="{65E68B66-8B9C-4621-8B91-421F03E6FA60}">
+  <ds:schemaRefs>
+    <ds:schemaRef ds:uri="http://schemas.microsoft.com/sharepoint/v3/contenttype/forms"/>
+  </ds:schemaRefs>
+</ds:datastoreItem>
 </file>
 
-<file path=customXml/itemProps1.xml><?xml version="1.0" encoding="utf-8"?>
+<file path=customXml/itemProps3.xml><?xml version="1.0" encoding="utf-8"?>
 <ds:datastoreItem xmlns:ds="http://schemas.openxmlformats.org/officeDocument/2006/customXml" ds:itemID="{7B0875C4-9D00-4245-B2D1-4099104C36AD}">
   <ds:schemaRefs>
     <ds:schemaRef ds:uri="http://schemas.microsoft.com/office/2006/metadata/contentType"/>
@@ -1937,21 +2512,4 @@
     <ds:schemaRef ds:uri="http://schemas.microsoft.com/internal/obd"/>
   </ds:schemaRefs>
 </ds:datastoreItem>
-</file>
-
-<file path=customXml/itemProps2.xml><?xml version="1.0" encoding="utf-8"?>
-<ds:datastoreItem xmlns:ds="http://schemas.openxmlformats.org/officeDocument/2006/customXml" ds:itemID="{65E68B66-8B9C-4621-8B91-421F03E6FA60}">
-  <ds:schemaRefs>
-    <ds:schemaRef ds:uri="http://schemas.microsoft.com/sharepoint/v3/contenttype/forms"/>
-  </ds:schemaRefs>
-</ds:datastoreItem>
-</file>
-
-<file path=customXml/itemProps3.xml><?xml version="1.0" encoding="utf-8"?>
-<ds:datastoreItem xmlns:ds="http://schemas.openxmlformats.org/officeDocument/2006/customXml" ds:itemID="{25B50AD1-E5A8-4B21-8DBE-8F3E7490AC7A}">
-  <ds:schemaRefs>
-    <ds:schemaRef ds:uri="http://schemas.microsoft.com/office/2006/metadata/properties"/>
-    <ds:schemaRef ds:uri="http://schemas.microsoft.com/office/infopath/2007/PartnerControls"/>
-  </ds:schemaRefs>
-</ds:datastoreItem>
 </file>
</xml_diff>

<commit_message>
Updating the internet use
</commit_message>
<xml_diff>
--- a/ETL Project Report.docx
+++ b/ETL Project Report.docx
@@ -830,6 +830,339 @@
     </w:p>
     <w:p/>
     <w:p>
+      <w:r>
+        <w:lastRenderedPageBreak/>
+        <w:t xml:space="preserve">The Internet </w:t>
+      </w:r>
+      <w:r>
+        <w:t>individual u</w:t>
+      </w:r>
+      <w:r>
+        <w:t>s</w:t>
+      </w:r>
+      <w:r>
+        <w:t>e</w:t>
+      </w:r>
+      <w:r>
+        <w:t xml:space="preserve"> </w:t>
+      </w:r>
+      <w:r>
+        <w:t xml:space="preserve">as a </w:t>
+      </w:r>
+      <w:r>
+        <w:t xml:space="preserve">percentage </w:t>
+      </w:r>
+      <w:r>
+        <w:t xml:space="preserve">of population </w:t>
+      </w:r>
+      <w:r>
+        <w:t>transformation involved the following steps:</w:t>
+      </w:r>
+    </w:p>
+    <w:p>
+      <w:pPr>
+        <w:pStyle w:val="ListParagraph"/>
+        <w:numPr>
+          <w:ilvl w:val="0"/>
+          <w:numId w:val="1"/>
+        </w:numPr>
+      </w:pPr>
+      <w:r>
+        <w:t xml:space="preserve">The original data had many columns, consolidated down to </w:t>
+      </w:r>
+      <w:r>
+        <w:t>"</w:t>
+      </w:r>
+      <w:r>
+        <w:t>C</w:t>
+      </w:r>
+      <w:r>
+        <w:t>ountry</w:t>
+      </w:r>
+      <w:r>
+        <w:t>,"</w:t>
+      </w:r>
+      <w:r>
+        <w:t xml:space="preserve"> "</w:t>
+      </w:r>
+      <w:r>
+        <w:t>Country Code,"</w:t>
+      </w:r>
+      <w:r>
+        <w:t xml:space="preserve"> </w:t>
+      </w:r>
+      <w:r>
+        <w:t>and</w:t>
+      </w:r>
+      <w:r>
+        <w:t xml:space="preserve"> the</w:t>
+      </w:r>
+      <w:r>
+        <w:t xml:space="preserve"> years 2015 to 2019.  2020 was not available within this dataset.</w:t>
+      </w:r>
+    </w:p>
+    <w:p>
+      <w:pPr>
+        <w:pStyle w:val="ListParagraph"/>
+        <w:numPr>
+          <w:ilvl w:val="0"/>
+          <w:numId w:val="1"/>
+        </w:numPr>
+      </w:pPr>
+      <w:r>
+        <w:t>Drop first 4 rows that contained no or header information.</w:t>
+      </w:r>
+    </w:p>
+    <w:p>
+      <w:pPr>
+        <w:pStyle w:val="ListParagraph"/>
+        <w:numPr>
+          <w:ilvl w:val="0"/>
+          <w:numId w:val="1"/>
+        </w:numPr>
+      </w:pPr>
+      <w:r>
+        <w:t>Following predetermined naming rules:</w:t>
+      </w:r>
+    </w:p>
+    <w:p>
+      <w:pPr>
+        <w:pStyle w:val="ListParagraph"/>
+        <w:numPr>
+          <w:ilvl w:val="1"/>
+          <w:numId w:val="1"/>
+        </w:numPr>
+      </w:pPr>
+      <w:r>
+        <w:t xml:space="preserve">The column names had spaces, capital letters and are extended.  </w:t>
+      </w:r>
+    </w:p>
+    <w:p>
+      <w:pPr>
+        <w:pStyle w:val="ListParagraph"/>
+        <w:numPr>
+          <w:ilvl w:val="1"/>
+          <w:numId w:val="1"/>
+        </w:numPr>
+      </w:pPr>
+      <w:r>
+        <w:t>This data set kept and changed column names</w:t>
+      </w:r>
+      <w:r>
+        <w:t>:</w:t>
+      </w:r>
+    </w:p>
+    <w:p>
+      <w:pPr>
+        <w:pStyle w:val="ListParagraph"/>
+        <w:numPr>
+          <w:ilvl w:val="2"/>
+          <w:numId w:val="1"/>
+        </w:numPr>
+      </w:pPr>
+      <w:r>
+        <w:t>"</w:t>
+      </w:r>
+      <w:r>
+        <w:t>Data Source</w:t>
+      </w:r>
+      <w:r>
+        <w:t>": "country",</w:t>
+      </w:r>
+    </w:p>
+    <w:p>
+      <w:pPr>
+        <w:pStyle w:val="ListParagraph"/>
+        <w:numPr>
+          <w:ilvl w:val="2"/>
+          <w:numId w:val="1"/>
+        </w:numPr>
+      </w:pPr>
+      <w:r>
+        <w:t>“</w:t>
+      </w:r>
+      <w:r>
+        <w:t>World Development Indicators</w:t>
+      </w:r>
+      <w:r>
+        <w:t xml:space="preserve">": “country_code” </w:t>
+      </w:r>
+    </w:p>
+    <w:p>
+      <w:pPr>
+        <w:pStyle w:val="ListParagraph"/>
+        <w:numPr>
+          <w:ilvl w:val="2"/>
+          <w:numId w:val="1"/>
+        </w:numPr>
+      </w:pPr>
+      <w:r>
+        <w:t>"</w:t>
+      </w:r>
+      <w:r>
+        <w:t>Unnamed: 2</w:t>
+      </w:r>
+      <w:r>
+        <w:t>": "</w:t>
+      </w:r>
+      <w:r>
+        <w:t>%_pop_use_internet</w:t>
+      </w:r>
+      <w:r>
+        <w:t>"</w:t>
+      </w:r>
+    </w:p>
+    <w:p>
+      <w:pPr>
+        <w:pStyle w:val="ListParagraph"/>
+        <w:numPr>
+          <w:ilvl w:val="2"/>
+          <w:numId w:val="1"/>
+        </w:numPr>
+      </w:pPr>
+      <w:r>
+        <w:t>“</w:t>
+      </w:r>
+      <w:r>
+        <w:t>Unnamed:</w:t>
+      </w:r>
+      <w:r>
+        <w:t xml:space="preserve"> 59”: “2015”</w:t>
+      </w:r>
+    </w:p>
+    <w:p>
+      <w:pPr>
+        <w:pStyle w:val="ListParagraph"/>
+        <w:numPr>
+          <w:ilvl w:val="2"/>
+          <w:numId w:val="1"/>
+        </w:numPr>
+      </w:pPr>
+      <w:r>
+        <w:t>“</w:t>
+      </w:r>
+      <w:r>
+        <w:t>Unnamed:</w:t>
+      </w:r>
+      <w:r>
+        <w:t xml:space="preserve"> 60”: “2016”</w:t>
+      </w:r>
+    </w:p>
+    <w:p>
+      <w:pPr>
+        <w:pStyle w:val="ListParagraph"/>
+        <w:numPr>
+          <w:ilvl w:val="2"/>
+          <w:numId w:val="1"/>
+        </w:numPr>
+      </w:pPr>
+      <w:r>
+        <w:t>“</w:t>
+      </w:r>
+      <w:r>
+        <w:t>Unnamed:</w:t>
+      </w:r>
+      <w:r>
+        <w:t xml:space="preserve"> 60”: “2017”</w:t>
+      </w:r>
+    </w:p>
+    <w:p>
+      <w:pPr>
+        <w:pStyle w:val="ListParagraph"/>
+        <w:numPr>
+          <w:ilvl w:val="2"/>
+          <w:numId w:val="1"/>
+        </w:numPr>
+      </w:pPr>
+      <w:r>
+        <w:t>“Unnamed: 6</w:t>
+      </w:r>
+      <w:r>
+        <w:t>1</w:t>
+      </w:r>
+      <w:r>
+        <w:t>”: “201</w:t>
+      </w:r>
+      <w:r>
+        <w:t>8</w:t>
+      </w:r>
+      <w:r>
+        <w:t>”</w:t>
+      </w:r>
+    </w:p>
+    <w:p>
+      <w:pPr>
+        <w:pStyle w:val="ListParagraph"/>
+        <w:numPr>
+          <w:ilvl w:val="2"/>
+          <w:numId w:val="1"/>
+        </w:numPr>
+      </w:pPr>
+      <w:r>
+        <w:t>“Unnamed: 6</w:t>
+      </w:r>
+      <w:r>
+        <w:t>2</w:t>
+      </w:r>
+      <w:r>
+        <w:t>”: “201</w:t>
+      </w:r>
+      <w:r>
+        <w:t>9</w:t>
+      </w:r>
+      <w:r>
+        <w:t>”</w:t>
+      </w:r>
+    </w:p>
+    <w:p>
+      <w:pPr>
+        <w:pStyle w:val="ListParagraph"/>
+        <w:numPr>
+          <w:ilvl w:val="1"/>
+          <w:numId w:val="1"/>
+        </w:numPr>
+      </w:pPr>
+      <w:r>
+        <w:t>Keeped all “null” or “zer0’ information for future analysis</w:t>
+      </w:r>
+      <w:r>
+        <w:t>.</w:t>
+      </w:r>
+    </w:p>
+    <w:p>
+      <w:pPr>
+        <w:pStyle w:val="ListParagraph"/>
+        <w:numPr>
+          <w:ilvl w:val="0"/>
+          <w:numId w:val="1"/>
+        </w:numPr>
+      </w:pPr>
+      <w:r>
+        <w:t>Creating years 2015-2019 as column names in the pgAdmin tables, required double quotes.</w:t>
+      </w:r>
+    </w:p>
+    <w:p>
+      <w:pPr>
+        <w:pStyle w:val="ListParagraph"/>
+        <w:numPr>
+          <w:ilvl w:val="0"/>
+          <w:numId w:val="1"/>
+        </w:numPr>
+      </w:pPr>
+      <w:r>
+        <w:t xml:space="preserve">To Select in pgAdmin query, the year selected had double quotes </w:t>
+      </w:r>
+      <w:proofErr w:type="gramStart"/>
+      <w:r>
+        <w:t>ie</w:t>
+      </w:r>
+      <w:proofErr w:type="gramEnd"/>
+      <w:r>
+        <w:t xml:space="preserve"> i.”2019”</w:t>
+      </w:r>
+    </w:p>
+    <w:p/>
+    <w:p>
       <w:pPr>
         <w:rPr>
           <w:b/>
@@ -845,7 +1178,6 @@
           <w:sz w:val="28"/>
           <w:szCs w:val="28"/>
         </w:rPr>
-        <w:lastRenderedPageBreak/>
         <w:t>Loading:</w:t>
       </w:r>
     </w:p>
@@ -1033,6 +1365,7 @@
           <w:b/>
           <w:bCs/>
         </w:rPr>
+        <w:lastRenderedPageBreak/>
         <w:t>Infant Mortality Rate by Country</w:t>
       </w:r>
     </w:p>
@@ -1090,28 +1423,13 @@
     </w:p>
     <w:p>
       <w:r>
-        <w:t xml:space="preserve">Comprehensive dataset from the World Health Organization that contains the </w:t>
-      </w:r>
-      <w:r>
-        <w:t xml:space="preserve">adolescent birth </w:t>
-      </w:r>
-      <w:r>
-        <w:t xml:space="preserve">rate, which is the </w:t>
+        <w:t xml:space="preserve">Comprehensive dataset from the World Health Organization that contains the adolescent birth rate, which is the </w:t>
       </w:r>
       <w:r>
         <w:t>birth rate per 1000 women aged 15-19 years</w:t>
       </w:r>
       <w:r>
-        <w:t xml:space="preserve">. </w:t>
-      </w:r>
-      <w:r>
-        <w:t>Dataset covers 1950-201</w:t>
-      </w:r>
-      <w:r>
-        <w:t>8</w:t>
-      </w:r>
-      <w:r>
-        <w:t xml:space="preserve"> and is broken out by country and year.</w:t>
+        <w:t>. Dataset covers 1950-2018 and is broken out by country and year.</w:t>
       </w:r>
     </w:p>
     <w:p>
@@ -1155,11 +1473,7 @@
     </w:p>
     <w:p>
       <w:r>
-        <w:t xml:space="preserve">The community mobility reports show movement trends by region, across different categories of places such as, recreation, parks, workplaces, and residential. The reports log the change in percentage daily </w:t>
-      </w:r>
-      <w:r>
-        <w:lastRenderedPageBreak/>
-        <w:t xml:space="preserve">against a baseline. The baseline </w:t>
+        <w:t xml:space="preserve">The community mobility reports show movement trends by region, across different categories of places such as, recreation, parks, workplaces, and residential. The reports log the change in percentage daily against a baseline. The baseline </w:t>
       </w:r>
       <w:r>
         <w:t xml:space="preserve">is made of days in </w:t>
@@ -1261,7 +1575,7 @@
         <w:rFonts w:ascii="Courier New" w:hAnsi="Courier New" w:cs="Courier New" w:hint="default"/>
       </w:rPr>
     </w:lvl>
-    <w:lvl w:ilvl="2" w:tplc="04090005" w:tentative="1">
+    <w:lvl w:ilvl="2" w:tplc="04090005">
       <w:start w:val="1"/>
       <w:numFmt w:val="bullet"/>
       <w:lvlText w:val=""/>
@@ -1273,7 +1587,7 @@
         <w:rFonts w:ascii="Wingdings" w:hAnsi="Wingdings" w:hint="default"/>
       </w:rPr>
     </w:lvl>
-    <w:lvl w:ilvl="3" w:tplc="04090001" w:tentative="1">
+    <w:lvl w:ilvl="3" w:tplc="04090001">
       <w:start w:val="1"/>
       <w:numFmt w:val="bullet"/>
       <w:lvlText w:val=""/>
@@ -1985,6 +2299,7 @@
   <w:style w:type="character" w:default="1" w:styleId="DefaultParagraphFont">
     <w:name w:val="Default Paragraph Font"/>
     <w:uiPriority w:val="1"/>
+    <w:semiHidden/>
     <w:unhideWhenUsed/>
   </w:style>
   <w:style w:type="table" w:default="1" w:styleId="TableNormal">
@@ -2366,6 +2681,15 @@
 </file>
 
 <file path=customXml/item1.xml><?xml version="1.0" encoding="utf-8"?>
+<?mso-contentType ?>
+<FormTemplates xmlns="http://schemas.microsoft.com/sharepoint/v3/contenttype/forms">
+  <Display>DocumentLibraryForm</Display>
+  <Edit>DocumentLibraryForm</Edit>
+  <New>DocumentLibraryForm</New>
+</FormTemplates>
+</file>
+
+<file path=customXml/item2.xml><?xml version="1.0" encoding="utf-8"?>
 <ct:contentTypeSchema xmlns:ct="http://schemas.microsoft.com/office/2006/metadata/contentType" xmlns:ma="http://schemas.microsoft.com/office/2006/metadata/properties/metaAttributes" ct:_="" ma:_="" ma:contentTypeName="Document" ma:contentTypeID="0x010100F2552158F8185D44A8848B98AEA319AF" ma:contentTypeVersion="9" ma:contentTypeDescription="Create a new document." ma:contentTypeScope="" ma:versionID="4fc6f4e0575b20bce6ec4cfee2d20583">
   <xsd:schema xmlns:xsd="http://www.w3.org/2001/XMLSchema" xmlns:xs="http://www.w3.org/2001/XMLSchema" xmlns:p="http://schemas.microsoft.com/office/2006/metadata/properties" xmlns:ns3="a915fe38-2618-47b6-8303-829fb71466d5" targetNamespace="http://schemas.microsoft.com/office/2006/metadata/properties" ma:root="true" ma:fieldsID="828c6f148f25c4fe3612b5b29753df0b" ns3:_="">
     <xsd:import namespace="a915fe38-2618-47b6-8303-829fb71466d5"/>
@@ -2543,15 +2867,6 @@
 </ct:contentTypeSchema>
 </file>
 
-<file path=customXml/item2.xml><?xml version="1.0" encoding="utf-8"?>
-<?mso-contentType ?>
-<FormTemplates xmlns="http://schemas.microsoft.com/sharepoint/v3/contenttype/forms">
-  <Display>DocumentLibraryForm</Display>
-  <Edit>DocumentLibraryForm</Edit>
-  <New>DocumentLibraryForm</New>
-</FormTemplates>
-</file>
-
 <file path=customXml/item3.xml><?xml version="1.0" encoding="utf-8"?>
 <p:properties xmlns:p="http://schemas.microsoft.com/office/2006/metadata/properties" xmlns:xsi="http://www.w3.org/2001/XMLSchema-instance" xmlns:pc="http://schemas.microsoft.com/office/infopath/2007/PartnerControls">
   <documentManagement/>
@@ -2559,6 +2874,14 @@
 </file>
 
 <file path=customXml/itemProps1.xml><?xml version="1.0" encoding="utf-8"?>
+<ds:datastoreItem xmlns:ds="http://schemas.openxmlformats.org/officeDocument/2006/customXml" ds:itemID="{65E68B66-8B9C-4621-8B91-421F03E6FA60}">
+  <ds:schemaRefs>
+    <ds:schemaRef ds:uri="http://schemas.microsoft.com/sharepoint/v3/contenttype/forms"/>
+  </ds:schemaRefs>
+</ds:datastoreItem>
+</file>
+
+<file path=customXml/itemProps2.xml><?xml version="1.0" encoding="utf-8"?>
 <ds:datastoreItem xmlns:ds="http://schemas.openxmlformats.org/officeDocument/2006/customXml" ds:itemID="{7B0875C4-9D00-4245-B2D1-4099104C36AD}">
   <ds:schemaRefs>
     <ds:schemaRef ds:uri="http://schemas.microsoft.com/office/2006/metadata/contentType"/>
@@ -2576,14 +2899,6 @@
 </ds:datastoreItem>
 </file>
 
-<file path=customXml/itemProps2.xml><?xml version="1.0" encoding="utf-8"?>
-<ds:datastoreItem xmlns:ds="http://schemas.openxmlformats.org/officeDocument/2006/customXml" ds:itemID="{65E68B66-8B9C-4621-8B91-421F03E6FA60}">
-  <ds:schemaRefs>
-    <ds:schemaRef ds:uri="http://schemas.microsoft.com/sharepoint/v3/contenttype/forms"/>
-  </ds:schemaRefs>
-</ds:datastoreItem>
-</file>
-
 <file path=customXml/itemProps3.xml><?xml version="1.0" encoding="utf-8"?>
 <ds:datastoreItem xmlns:ds="http://schemas.openxmlformats.org/officeDocument/2006/customXml" ds:itemID="{25B50AD1-E5A8-4B21-8DBE-8F3E7490AC7A}">
   <ds:schemaRefs>

</xml_diff>

<commit_message>
Updating internet data source on report
</commit_message>
<xml_diff>
--- a/ETL Project Report.docx
+++ b/ETL Project Report.docx
@@ -27,7 +27,23 @@
         <w:jc w:val="center"/>
       </w:pPr>
       <w:r>
-        <w:t>By Eliot Chern, Sean Galloway, Cora Micsunescu, Peter Vlahos</w:t>
+        <w:t xml:space="preserve">By Eliot </w:t>
+      </w:r>
+      <w:proofErr w:type="spellStart"/>
+      <w:r>
+        <w:t>Chern</w:t>
+      </w:r>
+      <w:proofErr w:type="spellEnd"/>
+      <w:r>
+        <w:t xml:space="preserve">, Sean Galloway, Cora </w:t>
+      </w:r>
+      <w:proofErr w:type="spellStart"/>
+      <w:r>
+        <w:t>Micsunescu</w:t>
+      </w:r>
+      <w:proofErr w:type="spellEnd"/>
+      <w:r>
+        <w:t>, Peter Vlahos</w:t>
       </w:r>
     </w:p>
     <w:p/>
@@ -58,7 +74,15 @@
         <w:t>five</w:t>
       </w:r>
       <w:r>
-        <w:t xml:space="preserve"> different CSV files using the pandas read_csv function.</w:t>
+        <w:t xml:space="preserve"> different CSV files using the pandas </w:t>
+      </w:r>
+      <w:proofErr w:type="spellStart"/>
+      <w:r>
+        <w:t>read_csv</w:t>
+      </w:r>
+      <w:proofErr w:type="spellEnd"/>
+      <w:r>
+        <w:t xml:space="preserve"> function.</w:t>
       </w:r>
     </w:p>
     <w:p/>
@@ -163,7 +187,15 @@
         <w:t>,"</w:t>
       </w:r>
       <w:r>
-        <w:t xml:space="preserve"> "income_per_person"</w:t>
+        <w:t xml:space="preserve"> "</w:t>
+      </w:r>
+      <w:proofErr w:type="spellStart"/>
+      <w:r>
+        <w:t>income_per_person</w:t>
+      </w:r>
+      <w:proofErr w:type="spellEnd"/>
+      <w:r>
+        <w:t>"</w:t>
       </w:r>
       <w:r>
         <w:t xml:space="preserve"> to save space in the database.</w:t>
@@ -205,7 +237,23 @@
         </w:numPr>
       </w:pPr>
       <w:r>
-        <w:t>For a gross data cleanup, we used drop_duplicates and dropna.</w:t>
+        <w:t xml:space="preserve">For a gross data cleanup, we used </w:t>
+      </w:r>
+      <w:proofErr w:type="spellStart"/>
+      <w:r>
+        <w:t>drop_duplicates</w:t>
+      </w:r>
+      <w:proofErr w:type="spellEnd"/>
+      <w:r>
+        <w:t xml:space="preserve"> and </w:t>
+      </w:r>
+      <w:proofErr w:type="spellStart"/>
+      <w:r>
+        <w:t>dropna</w:t>
+      </w:r>
+      <w:proofErr w:type="spellEnd"/>
+      <w:r>
+        <w:t>.</w:t>
       </w:r>
     </w:p>
     <w:p>
@@ -330,7 +378,15 @@
         </w:numPr>
       </w:pPr>
       <w:r>
-        <w:t>"Mortality Ratio": "mortality_rate"</w:t>
+        <w:t>"Mortality Ratio": "</w:t>
+      </w:r>
+      <w:proofErr w:type="spellStart"/>
+      <w:r>
+        <w:t>mortality_rate</w:t>
+      </w:r>
+      <w:proofErr w:type="spellEnd"/>
+      <w:r>
+        <w:t>"</w:t>
       </w:r>
     </w:p>
     <w:p>
@@ -342,7 +398,23 @@
         </w:numPr>
       </w:pPr>
       <w:r>
-        <w:t>For a gross data cleanup, we used drop_duplicates and dropna.</w:t>
+        <w:t xml:space="preserve">For a gross data cleanup, we used </w:t>
+      </w:r>
+      <w:proofErr w:type="spellStart"/>
+      <w:r>
+        <w:t>drop_duplicates</w:t>
+      </w:r>
+      <w:proofErr w:type="spellEnd"/>
+      <w:r>
+        <w:t xml:space="preserve"> and </w:t>
+      </w:r>
+      <w:proofErr w:type="spellStart"/>
+      <w:r>
+        <w:t>dropna</w:t>
+      </w:r>
+      <w:proofErr w:type="spellEnd"/>
+      <w:r>
+        <w:t>.</w:t>
       </w:r>
     </w:p>
     <w:p>
@@ -390,8 +462,13 @@
       <w:r>
         <w:t>"</w:t>
       </w:r>
-      <w:r>
-        <w:t>country_region,"</w:t>
+      <w:proofErr w:type="spellStart"/>
+      <w:r>
+        <w:t>country_region</w:t>
+      </w:r>
+      <w:proofErr w:type="spellEnd"/>
+      <w:r>
+        <w:t>,"</w:t>
       </w:r>
       <w:r>
         <w:t xml:space="preserve"> </w:t>
@@ -402,15 +479,22 @@
       <w:r>
         <w:t>"</w:t>
       </w:r>
-      <w:r>
-        <w:t>retail_and_recreation_percent_change_from_baseline,"</w:t>
+      <w:proofErr w:type="spellStart"/>
+      <w:r>
+        <w:t>retail_and_recreation_percent_change_from_baseline</w:t>
+      </w:r>
+      <w:proofErr w:type="spellEnd"/>
+      <w:r>
+        <w:t>,"</w:t>
       </w:r>
       <w:r>
         <w:t xml:space="preserve"> "</w:t>
       </w:r>
+      <w:proofErr w:type="spellStart"/>
       <w:r>
         <w:t>grocery_and_pharmacy_percent_change_from_baseline</w:t>
       </w:r>
+      <w:proofErr w:type="spellEnd"/>
       <w:r>
         <w:t xml:space="preserve"> "</w:t>
       </w:r>
@@ -420,9 +504,11 @@
       <w:r>
         <w:t>"</w:t>
       </w:r>
+      <w:proofErr w:type="spellStart"/>
       <w:r>
         <w:t>parks_percent_change_from_baseline</w:t>
       </w:r>
+      <w:proofErr w:type="spellEnd"/>
       <w:r>
         <w:t>"</w:t>
       </w:r>
@@ -432,9 +518,11 @@
       <w:r>
         <w:t>"</w:t>
       </w:r>
+      <w:proofErr w:type="spellStart"/>
       <w:r>
         <w:t>transit_stations_percent_change_from_baseline</w:t>
       </w:r>
+      <w:proofErr w:type="spellEnd"/>
       <w:r>
         <w:t>"</w:t>
       </w:r>
@@ -444,9 +532,11 @@
       <w:r>
         <w:t>"</w:t>
       </w:r>
+      <w:proofErr w:type="spellStart"/>
       <w:r>
         <w:t>workplaces_percent_change_from_baseline</w:t>
       </w:r>
+      <w:proofErr w:type="spellEnd"/>
       <w:r>
         <w:t>"</w:t>
       </w:r>
@@ -456,9 +546,11 @@
       <w:r>
         <w:t>"</w:t>
       </w:r>
+      <w:proofErr w:type="spellStart"/>
       <w:r>
         <w:t>residential_percent_change_from_baseline</w:t>
       </w:r>
+      <w:proofErr w:type="spellEnd"/>
       <w:r>
         <w:t>"</w:t>
       </w:r>
@@ -487,7 +579,23 @@
         </w:numPr>
       </w:pPr>
       <w:r>
-        <w:t>For a gross data cleanup, we used drop_duplicates and dropna.</w:t>
+        <w:t xml:space="preserve">For a gross data cleanup, we used </w:t>
+      </w:r>
+      <w:proofErr w:type="spellStart"/>
+      <w:r>
+        <w:t>drop_duplicates</w:t>
+      </w:r>
+      <w:proofErr w:type="spellEnd"/>
+      <w:r>
+        <w:t xml:space="preserve"> and </w:t>
+      </w:r>
+      <w:proofErr w:type="spellStart"/>
+      <w:r>
+        <w:t>dropna</w:t>
+      </w:r>
+      <w:proofErr w:type="spellEnd"/>
+      <w:r>
+        <w:t>.</w:t>
       </w:r>
     </w:p>
     <w:p>
@@ -531,9 +639,11 @@
       <w:r>
         <w:t>"</w:t>
       </w:r>
+      <w:proofErr w:type="spellStart"/>
       <w:r>
         <w:t>country_region_code</w:t>
       </w:r>
+      <w:proofErr w:type="spellEnd"/>
       <w:r>
         <w:t>": "country",</w:t>
       </w:r>
@@ -552,15 +662,22 @@
       <w:r>
         <w:t xml:space="preserve"> </w:t>
       </w:r>
-      <w:r>
-        <w:t xml:space="preserve">retail_and_recreation_percent_change_from_baseline </w:t>
+      <w:proofErr w:type="spellStart"/>
+      <w:r>
+        <w:t>retail_and_recreation_percent_change_from_baseline</w:t>
+      </w:r>
+      <w:proofErr w:type="spellEnd"/>
+      <w:r>
+        <w:t xml:space="preserve"> </w:t>
       </w:r>
       <w:r>
         <w:t>": "</w:t>
       </w:r>
+      <w:proofErr w:type="spellStart"/>
       <w:r>
         <w:t>retail_and_recreation</w:t>
       </w:r>
+      <w:proofErr w:type="spellEnd"/>
       <w:r>
         <w:t xml:space="preserve">", </w:t>
       </w:r>
@@ -579,15 +696,19 @@
       <w:r>
         <w:t xml:space="preserve"> </w:t>
       </w:r>
+      <w:proofErr w:type="spellStart"/>
       <w:r>
         <w:t>grocery_and_pharmacy_percent_change_from_baseline</w:t>
       </w:r>
+      <w:proofErr w:type="spellEnd"/>
       <w:r>
         <w:t>": "</w:t>
       </w:r>
+      <w:proofErr w:type="spellStart"/>
       <w:r>
         <w:t>grocery_and_pharmacy</w:t>
       </w:r>
+      <w:proofErr w:type="spellEnd"/>
       <w:r>
         <w:t>"</w:t>
       </w:r>
@@ -609,8 +730,13 @@
       <w:r>
         <w:t xml:space="preserve"> </w:t>
       </w:r>
-      <w:r>
-        <w:t xml:space="preserve">parks_percent_change_from_baseline </w:t>
+      <w:proofErr w:type="spellStart"/>
+      <w:r>
+        <w:t>parks_percent_change_from_baseline</w:t>
+      </w:r>
+      <w:proofErr w:type="spellEnd"/>
+      <w:r>
+        <w:t xml:space="preserve"> </w:t>
       </w:r>
       <w:r>
         <w:t>": "</w:t>
@@ -636,15 +762,22 @@
       <w:r>
         <w:t xml:space="preserve"> </w:t>
       </w:r>
-      <w:r>
-        <w:t xml:space="preserve">transit_stations_percent_change_from_baseline </w:t>
+      <w:proofErr w:type="spellStart"/>
+      <w:r>
+        <w:t>transit_stations_percent_change_from_baseline</w:t>
+      </w:r>
+      <w:proofErr w:type="spellEnd"/>
+      <w:r>
+        <w:t xml:space="preserve"> </w:t>
       </w:r>
       <w:r>
         <w:t>": "</w:t>
       </w:r>
+      <w:proofErr w:type="spellStart"/>
       <w:r>
         <w:t>transit_stations</w:t>
       </w:r>
+      <w:proofErr w:type="spellEnd"/>
       <w:r>
         <w:t xml:space="preserve">", </w:t>
       </w:r>
@@ -663,8 +796,13 @@
       <w:r>
         <w:t xml:space="preserve"> </w:t>
       </w:r>
-      <w:r>
-        <w:t xml:space="preserve">workplaces_percent_change_from_baseline </w:t>
+      <w:proofErr w:type="spellStart"/>
+      <w:r>
+        <w:t>workplaces_percent_change_from_baseline</w:t>
+      </w:r>
+      <w:proofErr w:type="spellEnd"/>
+      <w:r>
+        <w:t xml:space="preserve"> </w:t>
       </w:r>
       <w:r>
         <w:t>": "</w:t>
@@ -690,8 +828,13 @@
       <w:r>
         <w:t xml:space="preserve"> </w:t>
       </w:r>
-      <w:r>
-        <w:t xml:space="preserve">residential_percent_change_from_baseline </w:t>
+      <w:proofErr w:type="spellStart"/>
+      <w:r>
+        <w:t>residential_percent_change_from_baseline</w:t>
+      </w:r>
+      <w:proofErr w:type="spellEnd"/>
+      <w:r>
+        <w:t xml:space="preserve"> </w:t>
       </w:r>
       <w:r>
         <w:t>": "</w:t>
@@ -801,7 +944,23 @@
         </w:numPr>
       </w:pPr>
       <w:r>
-        <w:t>“First Tooltip”: “birth_rate” for adolescent dataset and “mortality_rate” for infant dataset</w:t>
+        <w:t>“First Tooltip”: “</w:t>
+      </w:r>
+      <w:proofErr w:type="spellStart"/>
+      <w:r>
+        <w:t>birth_rate</w:t>
+      </w:r>
+      <w:proofErr w:type="spellEnd"/>
+      <w:r>
+        <w:t>” for adolescent dataset and “</w:t>
+      </w:r>
+      <w:proofErr w:type="spellStart"/>
+      <w:r>
+        <w:t>mortality_rate</w:t>
+      </w:r>
+      <w:proofErr w:type="spellEnd"/>
+      <w:r>
+        <w:t>” for infant dataset</w:t>
       </w:r>
     </w:p>
     <w:p>
@@ -813,7 +972,15 @@
         </w:numPr>
       </w:pPr>
       <w:r>
-        <w:t xml:space="preserve">Both datasets had a column titled “Indicator” that had the definition of the dataset repeated for each row of data. This column was eliminated. In addition, the infant mortality dataset had a column titled “Dim1” which recorded the sex of each infant mortality rate. I decided to eliminate this column to make it simpler and easier to upload into sql. </w:t>
+        <w:t xml:space="preserve">Both datasets had a column titled “Indicator” that had the definition of the dataset repeated for each row of data. This column was eliminated. In addition, the infant mortality dataset had a column titled “Dim1” which recorded the sex of each infant mortality rate. I decided to eliminate this column to make it simpler and easier to upload into </w:t>
+      </w:r>
+      <w:proofErr w:type="spellStart"/>
+      <w:r>
+        <w:t>sql</w:t>
+      </w:r>
+      <w:proofErr w:type="spellEnd"/>
+      <w:r>
+        <w:t xml:space="preserve">. </w:t>
       </w:r>
     </w:p>
     <w:p>
@@ -832,31 +999,43 @@
     <w:p>
       <w:r>
         <w:lastRenderedPageBreak/>
-        <w:t xml:space="preserve">The Internet </w:t>
-      </w:r>
-      <w:r>
-        <w:t>individual u</w:t>
-      </w:r>
-      <w:r>
-        <w:t>s</w:t>
-      </w:r>
-      <w:r>
-        <w:t>e</w:t>
+        <w:t>The Internet individual use as a percentage of population transformation involved the following steps:</w:t>
+      </w:r>
+    </w:p>
+    <w:p>
+      <w:pPr>
+        <w:pStyle w:val="ListParagraph"/>
+        <w:numPr>
+          <w:ilvl w:val="0"/>
+          <w:numId w:val="1"/>
+        </w:numPr>
+      </w:pPr>
+      <w:r>
+        <w:t xml:space="preserve">The original data had many columns, consolidated down to </w:t>
+      </w:r>
+      <w:r>
+        <w:t>"</w:t>
+      </w:r>
+      <w:r>
+        <w:t>C</w:t>
+      </w:r>
+      <w:r>
+        <w:t>ountry</w:t>
+      </w:r>
+      <w:r>
+        <w:t>,"</w:t>
+      </w:r>
+      <w:r>
+        <w:t xml:space="preserve"> "</w:t>
+      </w:r>
+      <w:r>
+        <w:t>Country Code,"</w:t>
       </w:r>
       <w:r>
         <w:t xml:space="preserve"> </w:t>
       </w:r>
       <w:r>
-        <w:t xml:space="preserve">as a </w:t>
-      </w:r>
-      <w:r>
-        <w:t xml:space="preserve">percentage </w:t>
-      </w:r>
-      <w:r>
-        <w:t xml:space="preserve">of population </w:t>
-      </w:r>
-      <w:r>
-        <w:t>transformation involved the following steps:</w:t>
+        <w:t>and the years 2015 to 2019.  2020 was not available within this dataset.</w:t>
       </w:r>
     </w:p>
     <w:p>
@@ -868,37 +1047,175 @@
         </w:numPr>
       </w:pPr>
       <w:r>
-        <w:t xml:space="preserve">The original data had many columns, consolidated down to </w:t>
-      </w:r>
+        <w:t>Drop first 4 rows that contained no or header information.</w:t>
+      </w:r>
+    </w:p>
+    <w:p>
+      <w:pPr>
+        <w:pStyle w:val="ListParagraph"/>
+        <w:numPr>
+          <w:ilvl w:val="0"/>
+          <w:numId w:val="1"/>
+        </w:numPr>
+      </w:pPr>
+      <w:r>
+        <w:t>Following predetermined naming rules:</w:t>
+      </w:r>
+    </w:p>
+    <w:p>
+      <w:pPr>
+        <w:pStyle w:val="ListParagraph"/>
+        <w:numPr>
+          <w:ilvl w:val="1"/>
+          <w:numId w:val="1"/>
+        </w:numPr>
+      </w:pPr>
+      <w:r>
+        <w:t xml:space="preserve">The column names had spaces, capital letters and are extended.  </w:t>
+      </w:r>
+    </w:p>
+    <w:p>
+      <w:pPr>
+        <w:pStyle w:val="ListParagraph"/>
+        <w:numPr>
+          <w:ilvl w:val="1"/>
+          <w:numId w:val="1"/>
+        </w:numPr>
+      </w:pPr>
+      <w:r>
+        <w:t>This data set kept and changed column names:</w:t>
+      </w:r>
+    </w:p>
+    <w:p>
+      <w:pPr>
+        <w:pStyle w:val="ListParagraph"/>
+        <w:numPr>
+          <w:ilvl w:val="2"/>
+          <w:numId w:val="1"/>
+        </w:numPr>
+      </w:pPr>
+      <w:r>
+        <w:t>"Data Source": "country",</w:t>
+      </w:r>
+    </w:p>
+    <w:p>
+      <w:pPr>
+        <w:pStyle w:val="ListParagraph"/>
+        <w:numPr>
+          <w:ilvl w:val="2"/>
+          <w:numId w:val="1"/>
+        </w:numPr>
+      </w:pPr>
+      <w:r>
+        <w:t>“World Development Indicators": “</w:t>
+      </w:r>
+      <w:proofErr w:type="spellStart"/>
+      <w:r>
+        <w:t>country_code</w:t>
+      </w:r>
+      <w:proofErr w:type="spellEnd"/>
+      <w:r>
+        <w:t xml:space="preserve">” </w:t>
+      </w:r>
+    </w:p>
+    <w:p>
+      <w:pPr>
+        <w:pStyle w:val="ListParagraph"/>
+        <w:numPr>
+          <w:ilvl w:val="2"/>
+          <w:numId w:val="1"/>
+        </w:numPr>
+      </w:pPr>
+      <w:r>
+        <w:t>"Unnamed: 2": "%_</w:t>
+      </w:r>
+      <w:proofErr w:type="spellStart"/>
+      <w:r>
+        <w:t>pop_use_internet</w:t>
+      </w:r>
+      <w:proofErr w:type="spellEnd"/>
       <w:r>
         <w:t>"</w:t>
       </w:r>
-      <w:r>
-        <w:t>C</w:t>
-      </w:r>
-      <w:r>
-        <w:t>ountry</w:t>
-      </w:r>
-      <w:r>
-        <w:t>,"</w:t>
-      </w:r>
-      <w:r>
-        <w:t xml:space="preserve"> "</w:t>
-      </w:r>
-      <w:r>
-        <w:t>Country Code,"</w:t>
-      </w:r>
-      <w:r>
-        <w:t xml:space="preserve"> </w:t>
-      </w:r>
-      <w:r>
-        <w:t>and</w:t>
-      </w:r>
-      <w:r>
-        <w:t xml:space="preserve"> the</w:t>
-      </w:r>
-      <w:r>
-        <w:t xml:space="preserve"> years 2015 to 2019.  2020 was not available within this dataset.</w:t>
+    </w:p>
+    <w:p>
+      <w:pPr>
+        <w:pStyle w:val="ListParagraph"/>
+        <w:numPr>
+          <w:ilvl w:val="2"/>
+          <w:numId w:val="1"/>
+        </w:numPr>
+      </w:pPr>
+      <w:r>
+        <w:t>“Unnamed: 59”: “2015”</w:t>
+      </w:r>
+    </w:p>
+    <w:p>
+      <w:pPr>
+        <w:pStyle w:val="ListParagraph"/>
+        <w:numPr>
+          <w:ilvl w:val="2"/>
+          <w:numId w:val="1"/>
+        </w:numPr>
+      </w:pPr>
+      <w:r>
+        <w:t>“Unnamed: 60”: “2016”</w:t>
+      </w:r>
+    </w:p>
+    <w:p>
+      <w:pPr>
+        <w:pStyle w:val="ListParagraph"/>
+        <w:numPr>
+          <w:ilvl w:val="2"/>
+          <w:numId w:val="1"/>
+        </w:numPr>
+      </w:pPr>
+      <w:r>
+        <w:t>“Unnamed: 60”: “2017”</w:t>
+      </w:r>
+    </w:p>
+    <w:p>
+      <w:pPr>
+        <w:pStyle w:val="ListParagraph"/>
+        <w:numPr>
+          <w:ilvl w:val="2"/>
+          <w:numId w:val="1"/>
+        </w:numPr>
+      </w:pPr>
+      <w:r>
+        <w:t>“Unnamed: 61”: “2018”</w:t>
+      </w:r>
+    </w:p>
+    <w:p>
+      <w:pPr>
+        <w:pStyle w:val="ListParagraph"/>
+        <w:numPr>
+          <w:ilvl w:val="2"/>
+          <w:numId w:val="1"/>
+        </w:numPr>
+      </w:pPr>
+      <w:r>
+        <w:t>“Unnamed: 62”: “2019”</w:t>
+      </w:r>
+    </w:p>
+    <w:p>
+      <w:pPr>
+        <w:pStyle w:val="ListParagraph"/>
+        <w:numPr>
+          <w:ilvl w:val="1"/>
+          <w:numId w:val="1"/>
+        </w:numPr>
+      </w:pPr>
+      <w:proofErr w:type="spellStart"/>
+      <w:r>
+        <w:t>Keeped</w:t>
+      </w:r>
+      <w:proofErr w:type="spellEnd"/>
+      <w:r>
+        <w:t xml:space="preserve"> all “null” or “zer0’ information for future analysis</w:t>
+      </w:r>
+      <w:r>
+        <w:t>.</w:t>
       </w:r>
     </w:p>
     <w:p>
@@ -910,7 +1227,15 @@
         </w:numPr>
       </w:pPr>
       <w:r>
-        <w:t>Drop first 4 rows that contained no or header information.</w:t>
+        <w:t xml:space="preserve">Creating years 2015-2019 as column names in the </w:t>
+      </w:r>
+      <w:proofErr w:type="spellStart"/>
+      <w:r>
+        <w:t>pgAdmin</w:t>
+      </w:r>
+      <w:proofErr w:type="spellEnd"/>
+      <w:r>
+        <w:t xml:space="preserve"> tables, required double quotes.</w:t>
       </w:r>
     </w:p>
     <w:p>
@@ -922,241 +1247,21 @@
         </w:numPr>
       </w:pPr>
       <w:r>
-        <w:t>Following predetermined naming rules:</w:t>
-      </w:r>
-    </w:p>
-    <w:p>
-      <w:pPr>
-        <w:pStyle w:val="ListParagraph"/>
-        <w:numPr>
-          <w:ilvl w:val="1"/>
-          <w:numId w:val="1"/>
-        </w:numPr>
-      </w:pPr>
-      <w:r>
-        <w:t xml:space="preserve">The column names had spaces, capital letters and are extended.  </w:t>
-      </w:r>
-    </w:p>
-    <w:p>
-      <w:pPr>
-        <w:pStyle w:val="ListParagraph"/>
-        <w:numPr>
-          <w:ilvl w:val="1"/>
-          <w:numId w:val="1"/>
-        </w:numPr>
-      </w:pPr>
-      <w:r>
-        <w:t>This data set kept and changed column names</w:t>
-      </w:r>
-      <w:r>
-        <w:t>:</w:t>
-      </w:r>
-    </w:p>
-    <w:p>
-      <w:pPr>
-        <w:pStyle w:val="ListParagraph"/>
-        <w:numPr>
-          <w:ilvl w:val="2"/>
-          <w:numId w:val="1"/>
-        </w:numPr>
-      </w:pPr>
-      <w:r>
-        <w:t>"</w:t>
-      </w:r>
-      <w:r>
-        <w:t>Data Source</w:t>
-      </w:r>
-      <w:r>
-        <w:t>": "country",</w:t>
-      </w:r>
-    </w:p>
-    <w:p>
-      <w:pPr>
-        <w:pStyle w:val="ListParagraph"/>
-        <w:numPr>
-          <w:ilvl w:val="2"/>
-          <w:numId w:val="1"/>
-        </w:numPr>
-      </w:pPr>
-      <w:r>
-        <w:t>“</w:t>
-      </w:r>
-      <w:r>
-        <w:t>World Development Indicators</w:t>
-      </w:r>
-      <w:r>
-        <w:t xml:space="preserve">": “country_code” </w:t>
-      </w:r>
-    </w:p>
-    <w:p>
-      <w:pPr>
-        <w:pStyle w:val="ListParagraph"/>
-        <w:numPr>
-          <w:ilvl w:val="2"/>
-          <w:numId w:val="1"/>
-        </w:numPr>
-      </w:pPr>
-      <w:r>
-        <w:t>"</w:t>
-      </w:r>
-      <w:r>
-        <w:t>Unnamed: 2</w:t>
-      </w:r>
-      <w:r>
-        <w:t>": "</w:t>
-      </w:r>
-      <w:r>
-        <w:t>%_pop_use_internet</w:t>
-      </w:r>
-      <w:r>
-        <w:t>"</w:t>
-      </w:r>
-    </w:p>
-    <w:p>
-      <w:pPr>
-        <w:pStyle w:val="ListParagraph"/>
-        <w:numPr>
-          <w:ilvl w:val="2"/>
-          <w:numId w:val="1"/>
-        </w:numPr>
-      </w:pPr>
-      <w:r>
-        <w:t>“</w:t>
-      </w:r>
-      <w:r>
-        <w:t>Unnamed:</w:t>
-      </w:r>
-      <w:r>
-        <w:t xml:space="preserve"> 59”: “2015”</w:t>
-      </w:r>
-    </w:p>
-    <w:p>
-      <w:pPr>
-        <w:pStyle w:val="ListParagraph"/>
-        <w:numPr>
-          <w:ilvl w:val="2"/>
-          <w:numId w:val="1"/>
-        </w:numPr>
-      </w:pPr>
-      <w:r>
-        <w:t>“</w:t>
-      </w:r>
-      <w:r>
-        <w:t>Unnamed:</w:t>
-      </w:r>
-      <w:r>
-        <w:t xml:space="preserve"> 60”: “2016”</w:t>
-      </w:r>
-    </w:p>
-    <w:p>
-      <w:pPr>
-        <w:pStyle w:val="ListParagraph"/>
-        <w:numPr>
-          <w:ilvl w:val="2"/>
-          <w:numId w:val="1"/>
-        </w:numPr>
-      </w:pPr>
-      <w:r>
-        <w:t>“</w:t>
-      </w:r>
-      <w:r>
-        <w:t>Unnamed:</w:t>
-      </w:r>
-      <w:r>
-        <w:t xml:space="preserve"> 60”: “2017”</w:t>
-      </w:r>
-    </w:p>
-    <w:p>
-      <w:pPr>
-        <w:pStyle w:val="ListParagraph"/>
-        <w:numPr>
-          <w:ilvl w:val="2"/>
-          <w:numId w:val="1"/>
-        </w:numPr>
-      </w:pPr>
-      <w:r>
-        <w:t>“Unnamed: 6</w:t>
-      </w:r>
-      <w:r>
-        <w:t>1</w:t>
-      </w:r>
-      <w:r>
-        <w:t>”: “201</w:t>
-      </w:r>
-      <w:r>
-        <w:t>8</w:t>
-      </w:r>
-      <w:r>
-        <w:t>”</w:t>
-      </w:r>
-    </w:p>
-    <w:p>
-      <w:pPr>
-        <w:pStyle w:val="ListParagraph"/>
-        <w:numPr>
-          <w:ilvl w:val="2"/>
-          <w:numId w:val="1"/>
-        </w:numPr>
-      </w:pPr>
-      <w:r>
-        <w:t>“Unnamed: 6</w:t>
-      </w:r>
-      <w:r>
-        <w:t>2</w:t>
-      </w:r>
-      <w:r>
-        <w:t>”: “201</w:t>
-      </w:r>
-      <w:r>
-        <w:t>9</w:t>
-      </w:r>
-      <w:r>
-        <w:t>”</w:t>
-      </w:r>
-    </w:p>
-    <w:p>
-      <w:pPr>
-        <w:pStyle w:val="ListParagraph"/>
-        <w:numPr>
-          <w:ilvl w:val="1"/>
-          <w:numId w:val="1"/>
-        </w:numPr>
-      </w:pPr>
-      <w:r>
-        <w:t>Keeped all “null” or “zer0’ information for future analysis</w:t>
-      </w:r>
-      <w:r>
-        <w:t>.</w:t>
-      </w:r>
-    </w:p>
-    <w:p>
-      <w:pPr>
-        <w:pStyle w:val="ListParagraph"/>
-        <w:numPr>
-          <w:ilvl w:val="0"/>
-          <w:numId w:val="1"/>
-        </w:numPr>
-      </w:pPr>
-      <w:r>
-        <w:t>Creating years 2015-2019 as column names in the pgAdmin tables, required double quotes.</w:t>
-      </w:r>
-    </w:p>
-    <w:p>
-      <w:pPr>
-        <w:pStyle w:val="ListParagraph"/>
-        <w:numPr>
-          <w:ilvl w:val="0"/>
-          <w:numId w:val="1"/>
-        </w:numPr>
-      </w:pPr>
-      <w:r>
-        <w:t xml:space="preserve">To Select in pgAdmin query, the year selected had double quotes </w:t>
-      </w:r>
-      <w:proofErr w:type="gramStart"/>
+        <w:t xml:space="preserve">To Select in </w:t>
+      </w:r>
+      <w:proofErr w:type="spellStart"/>
+      <w:r>
+        <w:t>pgAdmin</w:t>
+      </w:r>
+      <w:proofErr w:type="spellEnd"/>
+      <w:r>
+        <w:t xml:space="preserve"> query, the year selected had double quotes </w:t>
+      </w:r>
+      <w:proofErr w:type="spellStart"/>
       <w:r>
         <w:t>ie</w:t>
       </w:r>
-      <w:proofErr w:type="gramEnd"/>
+      <w:proofErr w:type="spellEnd"/>
       <w:r>
         <w:t xml:space="preserve"> i.”2019”</w:t>
       </w:r>
@@ -1188,9 +1293,11 @@
       <w:r>
         <w:t>reated the base "</w:t>
       </w:r>
+      <w:proofErr w:type="spellStart"/>
       <w:r>
         <w:t>etl-project_db</w:t>
       </w:r>
+      <w:proofErr w:type="spellEnd"/>
       <w:r>
         <w:t xml:space="preserve">" database in PostgreSQL. The </w:t>
       </w:r>
@@ -1201,7 +1308,15 @@
         <w:t xml:space="preserve"> </w:t>
       </w:r>
       <w:r>
-        <w:t xml:space="preserve">Ran the schema.sql file </w:t>
+        <w:t xml:space="preserve">Ran the </w:t>
+      </w:r>
+      <w:proofErr w:type="spellStart"/>
+      <w:r>
+        <w:t>schema.sql</w:t>
+      </w:r>
+      <w:proofErr w:type="spellEnd"/>
+      <w:r>
+        <w:t xml:space="preserve"> file </w:t>
       </w:r>
       <w:r>
         <w:t>in PostgreSQL to create the tables.</w:t>
@@ -1210,10 +1325,23 @@
         <w:t xml:space="preserve"> </w:t>
       </w:r>
       <w:r>
-        <w:t xml:space="preserve">In the Jupyter Notebook, use </w:t>
-      </w:r>
-      <w:r>
-        <w:t xml:space="preserve">sqlalchemy to create an engine </w:t>
+        <w:t xml:space="preserve">In the </w:t>
+      </w:r>
+      <w:proofErr w:type="spellStart"/>
+      <w:r>
+        <w:t>Jupyter</w:t>
+      </w:r>
+      <w:proofErr w:type="spellEnd"/>
+      <w:r>
+        <w:t xml:space="preserve"> Notebook, use </w:t>
+      </w:r>
+      <w:proofErr w:type="spellStart"/>
+      <w:r>
+        <w:t>sqlalchemy</w:t>
+      </w:r>
+      <w:proofErr w:type="spellEnd"/>
+      <w:r>
+        <w:t xml:space="preserve"> to create an engine </w:t>
       </w:r>
       <w:r>
         <w:t>and connect to the database.</w:t>
@@ -1227,8 +1355,13 @@
       <w:r>
         <w:t xml:space="preserve">pandas </w:t>
       </w:r>
-      <w:r>
-        <w:t xml:space="preserve">to_sql </w:t>
+      <w:proofErr w:type="spellStart"/>
+      <w:r>
+        <w:t>to_sql</w:t>
+      </w:r>
+      <w:proofErr w:type="spellEnd"/>
+      <w:r>
+        <w:t xml:space="preserve"> </w:t>
       </w:r>
       <w:r>
         <w:t xml:space="preserve">to load the cleaned data into the PostgreSQL database. </w:t>
@@ -1483,6 +1616,53 @@
       </w:r>
       <w:r>
         <w:t>recent period, before widespread disruption as communities responded to Covid-19, which is the median value from the 5-week period Jan 3 – Feb 6, 2020.</w:t>
+      </w:r>
+    </w:p>
+    <w:p>
+      <w:pPr>
+        <w:rPr>
+          <w:b/>
+          <w:bCs/>
+        </w:rPr>
+      </w:pPr>
+      <w:r>
+        <w:rPr>
+          <w:b/>
+          <w:bCs/>
+        </w:rPr>
+        <w:t xml:space="preserve">Individuals using Internet by % of Population </w:t>
+      </w:r>
+    </w:p>
+    <w:p>
+      <w:r>
+        <w:t>(International Telecommunication Union (ITU) Worl</w:t>
+      </w:r>
+      <w:r>
+        <w:t>d</w:t>
+      </w:r>
+      <w:r>
+        <w:t xml:space="preserve"> Telecommunication/ICT Indicators Database</w:t>
+      </w:r>
+    </w:p>
+    <w:p>
+      <w:hyperlink r:id="rId15" w:history="1">
+        <w:r>
+          <w:rPr>
+            <w:rStyle w:val="Hyperlink"/>
+          </w:rPr>
+          <w:t>https://data.worldbank.org/indicator/IT.NET.USER.ZS</w:t>
+        </w:r>
+      </w:hyperlink>
+    </w:p>
+    <w:p>
+      <w:r>
+        <w:t xml:space="preserve">This data set focuses on the percent of individuals with a country’s population using the </w:t>
+      </w:r>
+      <w:r>
+        <w:t>internet</w:t>
+      </w:r>
+      <w:r>
+        <w:t xml:space="preserve">. The data is for years 1960- 2019. CSV was neat and organized.  Some countries had no data.  </w:t>
       </w:r>
     </w:p>
     <w:p/>
@@ -2681,12 +2861,9 @@
 </file>
 
 <file path=customXml/item1.xml><?xml version="1.0" encoding="utf-8"?>
-<?mso-contentType ?>
-<FormTemplates xmlns="http://schemas.microsoft.com/sharepoint/v3/contenttype/forms">
-  <Display>DocumentLibraryForm</Display>
-  <Edit>DocumentLibraryForm</Edit>
-  <New>DocumentLibraryForm</New>
-</FormTemplates>
+<p:properties xmlns:p="http://schemas.microsoft.com/office/2006/metadata/properties" xmlns:xsi="http://www.w3.org/2001/XMLSchema-instance" xmlns:pc="http://schemas.microsoft.com/office/infopath/2007/PartnerControls">
+  <documentManagement/>
+</p:properties>
 </file>
 
 <file path=customXml/item2.xml><?xml version="1.0" encoding="utf-8"?>
@@ -2868,15 +3045,19 @@
 </file>
 
 <file path=customXml/item3.xml><?xml version="1.0" encoding="utf-8"?>
-<p:properties xmlns:p="http://schemas.microsoft.com/office/2006/metadata/properties" xmlns:xsi="http://www.w3.org/2001/XMLSchema-instance" xmlns:pc="http://schemas.microsoft.com/office/infopath/2007/PartnerControls">
-  <documentManagement/>
-</p:properties>
+<?mso-contentType ?>
+<FormTemplates xmlns="http://schemas.microsoft.com/sharepoint/v3/contenttype/forms">
+  <Display>DocumentLibraryForm</Display>
+  <Edit>DocumentLibraryForm</Edit>
+  <New>DocumentLibraryForm</New>
+</FormTemplates>
 </file>
 
 <file path=customXml/itemProps1.xml><?xml version="1.0" encoding="utf-8"?>
-<ds:datastoreItem xmlns:ds="http://schemas.openxmlformats.org/officeDocument/2006/customXml" ds:itemID="{65E68B66-8B9C-4621-8B91-421F03E6FA60}">
+<ds:datastoreItem xmlns:ds="http://schemas.openxmlformats.org/officeDocument/2006/customXml" ds:itemID="{25B50AD1-E5A8-4B21-8DBE-8F3E7490AC7A}">
   <ds:schemaRefs>
-    <ds:schemaRef ds:uri="http://schemas.microsoft.com/sharepoint/v3/contenttype/forms"/>
+    <ds:schemaRef ds:uri="http://schemas.microsoft.com/office/2006/metadata/properties"/>
+    <ds:schemaRef ds:uri="http://schemas.microsoft.com/office/infopath/2007/PartnerControls"/>
   </ds:schemaRefs>
 </ds:datastoreItem>
 </file>
@@ -2900,10 +3081,9 @@
 </file>
 
 <file path=customXml/itemProps3.xml><?xml version="1.0" encoding="utf-8"?>
-<ds:datastoreItem xmlns:ds="http://schemas.openxmlformats.org/officeDocument/2006/customXml" ds:itemID="{25B50AD1-E5A8-4B21-8DBE-8F3E7490AC7A}">
+<ds:datastoreItem xmlns:ds="http://schemas.openxmlformats.org/officeDocument/2006/customXml" ds:itemID="{65E68B66-8B9C-4621-8B91-421F03E6FA60}">
   <ds:schemaRefs>
-    <ds:schemaRef ds:uri="http://schemas.microsoft.com/office/2006/metadata/properties"/>
-    <ds:schemaRef ds:uri="http://schemas.microsoft.com/office/infopath/2007/PartnerControls"/>
+    <ds:schemaRef ds:uri="http://schemas.microsoft.com/sharepoint/v3/contenttype/forms"/>
   </ds:schemaRefs>
 </ds:datastoreItem>
 </file>
</xml_diff>